<commit_message>
Update Xử lí Kiểm tra hàng dựa trên phiếu đặt hàng.docx
</commit_message>
<xml_diff>
--- a/XỬ LÝ/Xử lí Kiểm tra hàng dựa trên phiếu đặt hàng.docx
+++ b/XỬ LÝ/Xử lí Kiểm tra hàng dựa trên phiếu đặt hàng.docx
@@ -11,18 +11,18 @@
         <w:tblLook w:val="04A0" w:firstRow="1" w:lastRow="0" w:firstColumn="1" w:lastColumn="0" w:noHBand="0" w:noVBand="1"/>
       </w:tblPr>
       <w:tblGrid>
-        <w:gridCol w:w="851"/>
-        <w:gridCol w:w="1559"/>
-        <w:gridCol w:w="2126"/>
-        <w:gridCol w:w="1702"/>
-        <w:gridCol w:w="1417"/>
+        <w:gridCol w:w="567"/>
+        <w:gridCol w:w="1418"/>
+        <w:gridCol w:w="1984"/>
+        <w:gridCol w:w="2977"/>
+        <w:gridCol w:w="709"/>
         <w:gridCol w:w="1985"/>
         <w:gridCol w:w="992"/>
       </w:tblGrid>
       <w:tr>
         <w:tc>
           <w:tcPr>
-            <w:tcW w:w="851" w:type="dxa"/>
+            <w:tcW w:w="567" w:type="dxa"/>
             <w:tcBorders>
               <w:top w:val="single" w:sz="4" w:space="0" w:color="auto"/>
               <w:left w:val="single" w:sz="4" w:space="0" w:color="auto"/>
@@ -59,7 +59,7 @@
         </w:tc>
         <w:tc>
           <w:tcPr>
-            <w:tcW w:w="1559" w:type="dxa"/>
+            <w:tcW w:w="1418" w:type="dxa"/>
             <w:tcBorders>
               <w:top w:val="single" w:sz="4" w:space="0" w:color="auto"/>
               <w:left w:val="single" w:sz="4" w:space="0" w:color="auto"/>
@@ -93,7 +93,7 @@
         </w:tc>
         <w:tc>
           <w:tcPr>
-            <w:tcW w:w="2126" w:type="dxa"/>
+            <w:tcW w:w="1984" w:type="dxa"/>
           </w:tcPr>
           <w:p>
             <w:pPr>
@@ -122,7 +122,7 @@
         </w:tc>
         <w:tc>
           <w:tcPr>
-            <w:tcW w:w="1702" w:type="dxa"/>
+            <w:tcW w:w="2977" w:type="dxa"/>
           </w:tcPr>
           <w:p>
             <w:pPr>
@@ -151,7 +151,7 @@
         </w:tc>
         <w:tc>
           <w:tcPr>
-            <w:tcW w:w="1417" w:type="dxa"/>
+            <w:tcW w:w="709" w:type="dxa"/>
           </w:tcPr>
           <w:p>
             <w:pPr>
@@ -240,7 +240,7 @@
       <w:tr>
         <w:tc>
           <w:tcPr>
-            <w:tcW w:w="851" w:type="dxa"/>
+            <w:tcW w:w="567" w:type="dxa"/>
             <w:tcBorders>
               <w:top w:val="single" w:sz="4" w:space="0" w:color="auto"/>
               <w:left w:val="single" w:sz="4" w:space="0" w:color="auto"/>
@@ -266,7 +266,7 @@
         </w:tc>
         <w:tc>
           <w:tcPr>
-            <w:tcW w:w="1559" w:type="dxa"/>
+            <w:tcW w:w="1418" w:type="dxa"/>
             <w:tcBorders>
               <w:top w:val="single" w:sz="4" w:space="0" w:color="auto"/>
               <w:left w:val="single" w:sz="4" w:space="0" w:color="auto"/>
@@ -295,160 +295,93 @@
         </w:tc>
         <w:tc>
           <w:tcPr>
-            <w:tcW w:w="2126" w:type="dxa"/>
-          </w:tcPr>
-          <w:p>
-            <w:pPr>
-              <w:rPr>
-                <w:rFonts w:ascii="Times New Roman" w:hAnsi="Times New Roman" w:cs="Times New Roman"/>
-                <w:sz w:val="26"/>
-                <w:szCs w:val="26"/>
-                <w:lang w:val="en-US"/>
-              </w:rPr>
-            </w:pPr>
-            <w:r>
-              <w:rPr>
-                <w:rFonts w:ascii="Times New Roman" w:hAnsi="Times New Roman" w:cs="Times New Roman"/>
-                <w:sz w:val="26"/>
-                <w:szCs w:val="26"/>
-                <w:lang w:val="en-US"/>
-              </w:rPr>
-              <w:t xml:space="preserve">MaPhieu : string </w:t>
-            </w:r>
-          </w:p>
-          <w:p>
-            <w:pPr>
-              <w:rPr>
-                <w:rFonts w:ascii="Times New Roman" w:hAnsi="Times New Roman" w:cs="Times New Roman"/>
-                <w:sz w:val="26"/>
-                <w:szCs w:val="26"/>
-                <w:lang w:val="en-US"/>
-              </w:rPr>
-            </w:pPr>
-            <w:r>
-              <w:rPr>
-                <w:rFonts w:ascii="Times New Roman" w:hAnsi="Times New Roman" w:cs="Times New Roman"/>
-                <w:sz w:val="26"/>
-                <w:szCs w:val="26"/>
-                <w:lang w:val="en-US"/>
-              </w:rPr>
-              <w:t>ThoiGian : datetime</w:t>
-            </w:r>
-          </w:p>
-          <w:p>
-            <w:pPr>
-              <w:rPr>
-                <w:rFonts w:ascii="Times New Roman" w:hAnsi="Times New Roman" w:cs="Times New Roman"/>
-                <w:sz w:val="26"/>
-                <w:szCs w:val="26"/>
-                <w:lang w:val="en-US"/>
-              </w:rPr>
-            </w:pPr>
-            <w:r>
-              <w:rPr>
-                <w:rFonts w:ascii="Times New Roman" w:hAnsi="Times New Roman" w:cs="Times New Roman"/>
-                <w:sz w:val="26"/>
-                <w:szCs w:val="26"/>
-                <w:lang w:val="en-US"/>
-              </w:rPr>
-              <w:t xml:space="preserve">Nhacungcap : string </w:t>
-            </w:r>
-          </w:p>
-          <w:p>
-            <w:pPr>
-              <w:rPr>
-                <w:rFonts w:ascii="Times New Roman" w:hAnsi="Times New Roman" w:cs="Times New Roman"/>
-                <w:sz w:val="26"/>
-                <w:szCs w:val="26"/>
-                <w:lang w:val="en-US"/>
-              </w:rPr>
-            </w:pPr>
-            <w:r>
-              <w:rPr>
-                <w:rFonts w:ascii="Times New Roman" w:hAnsi="Times New Roman" w:cs="Times New Roman"/>
-                <w:sz w:val="26"/>
-                <w:szCs w:val="26"/>
-                <w:lang w:val="en-US"/>
-              </w:rPr>
-              <w:t xml:space="preserve">Tong : int </w:t>
-            </w:r>
-          </w:p>
-          <w:p>
-            <w:pPr>
-              <w:rPr>
-                <w:rFonts w:ascii="Times New Roman" w:hAnsi="Times New Roman" w:cs="Times New Roman"/>
-                <w:sz w:val="26"/>
-                <w:szCs w:val="26"/>
-                <w:lang w:val="en-US"/>
-              </w:rPr>
-            </w:pPr>
-            <w:r>
-              <w:rPr>
-                <w:rFonts w:ascii="Times New Roman" w:hAnsi="Times New Roman" w:cs="Times New Roman"/>
-                <w:sz w:val="26"/>
-                <w:szCs w:val="26"/>
-                <w:lang w:val="en-US"/>
-              </w:rPr>
-              <w:t xml:space="preserve">NguoiTao : string </w:t>
-            </w:r>
-          </w:p>
-          <w:p>
-            <w:pPr>
-              <w:rPr>
-                <w:rFonts w:ascii="Times New Roman" w:hAnsi="Times New Roman" w:cs="Times New Roman"/>
-                <w:sz w:val="26"/>
-                <w:szCs w:val="26"/>
-                <w:lang w:val="en-US"/>
-              </w:rPr>
-            </w:pPr>
-            <w:r>
-              <w:rPr>
-                <w:rFonts w:ascii="Times New Roman" w:hAnsi="Times New Roman" w:cs="Times New Roman"/>
-                <w:sz w:val="26"/>
-                <w:szCs w:val="26"/>
-                <w:lang w:val="en-US"/>
-              </w:rPr>
-              <w:t>TrangThai : string</w:t>
-            </w:r>
-          </w:p>
-        </w:tc>
-        <w:tc>
-          <w:tcPr>
-            <w:tcW w:w="1702" w:type="dxa"/>
-          </w:tcPr>
-          <w:p>
-            <w:pPr>
-              <w:rPr>
-                <w:rFonts w:ascii="Times New Roman" w:hAnsi="Times New Roman" w:cs="Times New Roman"/>
-                <w:sz w:val="26"/>
-                <w:szCs w:val="26"/>
-                <w:lang w:val="en-US"/>
-              </w:rPr>
-            </w:pPr>
-            <w:r>
-              <w:rPr>
-                <w:rFonts w:ascii="Times New Roman" w:hAnsi="Times New Roman" w:cs="Times New Roman"/>
-                <w:sz w:val="26"/>
-                <w:szCs w:val="26"/>
-                <w:lang w:val="en-US"/>
-              </w:rPr>
-              <w:t>A_Dataset</w:t>
-            </w:r>
-          </w:p>
-        </w:tc>
-        <w:tc>
-          <w:tcPr>
-            <w:tcW w:w="1417" w:type="dxa"/>
-          </w:tcPr>
-          <w:p>
-            <w:pPr>
-              <w:rPr>
-                <w:rFonts w:ascii="Times New Roman" w:hAnsi="Times New Roman" w:cs="Times New Roman"/>
-                <w:sz w:val="26"/>
-                <w:szCs w:val="26"/>
-                <w:lang w:val="en-US"/>
-              </w:rPr>
-            </w:pPr>
+            <w:tcW w:w="1984" w:type="dxa"/>
+          </w:tcPr>
+          <w:p>
+            <w:pPr>
+              <w:rPr>
+                <w:rFonts w:ascii="Times New Roman" w:hAnsi="Times New Roman" w:cs="Times New Roman"/>
+                <w:sz w:val="26"/>
+                <w:szCs w:val="26"/>
+                <w:lang w:val="en-US"/>
+              </w:rPr>
+            </w:pPr>
+            <w:r>
+              <w:rPr>
+                <w:rFonts w:ascii="Times New Roman" w:hAnsi="Times New Roman" w:cs="Times New Roman"/>
+                <w:sz w:val="26"/>
+                <w:szCs w:val="26"/>
+                <w:lang w:val="en-US"/>
+              </w:rPr>
+              <w:t>N/A</w:t>
+            </w:r>
+          </w:p>
+        </w:tc>
+        <w:tc>
+          <w:tcPr>
+            <w:tcW w:w="2977" w:type="dxa"/>
+          </w:tcPr>
+          <w:p>
+            <w:pPr>
+              <w:rPr>
+                <w:rFonts w:ascii="Times New Roman" w:hAnsi="Times New Roman" w:cs="Times New Roman"/>
+                <w:sz w:val="26"/>
+                <w:szCs w:val="26"/>
+                <w:lang w:val="en-US"/>
+              </w:rPr>
+            </w:pPr>
+            <w:r>
+              <w:rPr>
+                <w:rFonts w:ascii="Times New Roman" w:hAnsi="Times New Roman" w:cs="Times New Roman"/>
+                <w:sz w:val="26"/>
+                <w:szCs w:val="26"/>
+                <w:lang w:val="en-US"/>
+              </w:rPr>
+              <w:t>List&lt;Nhaphang&gt;</w:t>
+            </w:r>
+          </w:p>
+          <w:p>
+            <w:pPr>
+              <w:rPr>
+                <w:rFonts w:ascii="Times New Roman" w:hAnsi="Times New Roman" w:cs="Times New Roman"/>
+                <w:sz w:val="26"/>
+                <w:szCs w:val="26"/>
+                <w:lang w:val="en-US"/>
+              </w:rPr>
+            </w:pPr>
+            <w:r>
+              <w:rPr>
+                <w:rFonts w:ascii="Times New Roman" w:hAnsi="Times New Roman" w:cs="Times New Roman"/>
+                <w:sz w:val="26"/>
+                <w:szCs w:val="26"/>
+                <w:lang w:val="en-US"/>
+              </w:rPr>
+              <w:t xml:space="preserve">Danh sách phiếu nhập hàng </w:t>
+            </w:r>
+          </w:p>
+        </w:tc>
+        <w:tc>
+          <w:tcPr>
+            <w:tcW w:w="709" w:type="dxa"/>
+          </w:tcPr>
+          <w:p>
+            <w:pPr>
+              <w:rPr>
+                <w:rFonts w:ascii="Times New Roman" w:hAnsi="Times New Roman" w:cs="Times New Roman"/>
+                <w:sz w:val="26"/>
+                <w:szCs w:val="26"/>
+                <w:lang w:val="en-US"/>
+              </w:rPr>
+            </w:pPr>
+            <w:r>
+              <w:rPr>
+                <w:rFonts w:ascii="Times New Roman" w:hAnsi="Times New Roman" w:cs="Times New Roman"/>
+                <w:sz w:val="26"/>
+                <w:szCs w:val="26"/>
+                <w:lang w:val="en-US"/>
+              </w:rPr>
+              <w:t>Vét cạn</w:t>
+            </w:r>
           </w:p>
         </w:tc>
         <w:tc>
@@ -494,7 +427,7 @@
       <w:tr>
         <w:tc>
           <w:tcPr>
-            <w:tcW w:w="851" w:type="dxa"/>
+            <w:tcW w:w="567" w:type="dxa"/>
             <w:tcBorders>
               <w:top w:val="single" w:sz="4" w:space="0" w:color="auto"/>
               <w:left w:val="single" w:sz="4" w:space="0" w:color="auto"/>
@@ -520,7 +453,7 @@
         </w:tc>
         <w:tc>
           <w:tcPr>
-            <w:tcW w:w="1559" w:type="dxa"/>
+            <w:tcW w:w="1418" w:type="dxa"/>
             <w:tcBorders>
               <w:top w:val="single" w:sz="4" w:space="0" w:color="auto"/>
               <w:left w:val="single" w:sz="4" w:space="0" w:color="auto"/>
@@ -549,150 +482,186 @@
         </w:tc>
         <w:tc>
           <w:tcPr>
-            <w:tcW w:w="2126" w:type="dxa"/>
-          </w:tcPr>
-          <w:p>
-            <w:pPr>
-              <w:rPr>
-                <w:rFonts w:ascii="Times New Roman" w:hAnsi="Times New Roman" w:cs="Times New Roman"/>
-                <w:sz w:val="26"/>
-                <w:szCs w:val="26"/>
-                <w:lang w:val="en-US"/>
-              </w:rPr>
-            </w:pPr>
-            <w:r>
-              <w:rPr>
-                <w:rFonts w:ascii="Times New Roman" w:hAnsi="Times New Roman" w:cs="Times New Roman"/>
-                <w:sz w:val="26"/>
-                <w:szCs w:val="26"/>
-                <w:lang w:val="en-US"/>
-              </w:rPr>
-              <w:t xml:space="preserve">MaPhieu : string </w:t>
-            </w:r>
-          </w:p>
-          <w:p>
-            <w:pPr>
-              <w:rPr>
-                <w:rFonts w:ascii="Times New Roman" w:hAnsi="Times New Roman" w:cs="Times New Roman"/>
-                <w:sz w:val="26"/>
-                <w:szCs w:val="26"/>
-                <w:lang w:val="en-US"/>
-              </w:rPr>
-            </w:pPr>
-            <w:r>
-              <w:rPr>
-                <w:rFonts w:ascii="Times New Roman" w:hAnsi="Times New Roman" w:cs="Times New Roman"/>
-                <w:sz w:val="26"/>
-                <w:szCs w:val="26"/>
-                <w:lang w:val="en-US"/>
-              </w:rPr>
-              <w:t>ThoiGian : datetime</w:t>
-            </w:r>
-          </w:p>
-          <w:p>
-            <w:pPr>
-              <w:rPr>
-                <w:rFonts w:ascii="Times New Roman" w:hAnsi="Times New Roman" w:cs="Times New Roman"/>
-                <w:sz w:val="26"/>
-                <w:szCs w:val="26"/>
-                <w:lang w:val="en-US"/>
-              </w:rPr>
-            </w:pPr>
-            <w:r>
-              <w:rPr>
-                <w:rFonts w:ascii="Times New Roman" w:hAnsi="Times New Roman" w:cs="Times New Roman"/>
-                <w:sz w:val="26"/>
-                <w:szCs w:val="26"/>
-                <w:lang w:val="en-US"/>
-              </w:rPr>
-              <w:t xml:space="preserve">Nhacungcap : string </w:t>
-            </w:r>
-          </w:p>
-          <w:p>
-            <w:pPr>
-              <w:rPr>
-                <w:rFonts w:ascii="Times New Roman" w:hAnsi="Times New Roman" w:cs="Times New Roman"/>
-                <w:sz w:val="26"/>
-                <w:szCs w:val="26"/>
-                <w:lang w:val="en-US"/>
-              </w:rPr>
-            </w:pPr>
-            <w:r>
-              <w:rPr>
-                <w:rFonts w:ascii="Times New Roman" w:hAnsi="Times New Roman" w:cs="Times New Roman"/>
-                <w:sz w:val="26"/>
-                <w:szCs w:val="26"/>
-                <w:lang w:val="en-US"/>
-              </w:rPr>
-              <w:t xml:space="preserve">Tong : int </w:t>
-            </w:r>
-          </w:p>
-          <w:p>
-            <w:pPr>
-              <w:rPr>
-                <w:rFonts w:ascii="Times New Roman" w:hAnsi="Times New Roman" w:cs="Times New Roman"/>
-                <w:sz w:val="26"/>
-                <w:szCs w:val="26"/>
-                <w:lang w:val="en-US"/>
-              </w:rPr>
-            </w:pPr>
-            <w:r>
-              <w:rPr>
-                <w:rFonts w:ascii="Times New Roman" w:hAnsi="Times New Roman" w:cs="Times New Roman"/>
-                <w:sz w:val="26"/>
-                <w:szCs w:val="26"/>
-                <w:lang w:val="en-US"/>
-              </w:rPr>
-              <w:t xml:space="preserve">NguoiTao : string </w:t>
-            </w:r>
-          </w:p>
-          <w:p>
-            <w:pPr>
-              <w:rPr>
-                <w:rFonts w:ascii="Times New Roman" w:hAnsi="Times New Roman" w:cs="Times New Roman"/>
-                <w:sz w:val="26"/>
-                <w:szCs w:val="26"/>
-                <w:lang w:val="en-US"/>
-              </w:rPr>
-            </w:pPr>
-            <w:r>
-              <w:rPr>
-                <w:rFonts w:ascii="Times New Roman" w:hAnsi="Times New Roman" w:cs="Times New Roman"/>
-                <w:sz w:val="26"/>
-                <w:szCs w:val="26"/>
-                <w:lang w:val="en-US"/>
-              </w:rPr>
-              <w:t>TrangThai : string</w:t>
-            </w:r>
-          </w:p>
-        </w:tc>
-        <w:tc>
-          <w:tcPr>
-            <w:tcW w:w="1702" w:type="dxa"/>
-          </w:tcPr>
-          <w:p>
-            <w:pPr>
-              <w:rPr>
-                <w:rFonts w:ascii="Times New Roman" w:hAnsi="Times New Roman" w:cs="Times New Roman"/>
-                <w:sz w:val="26"/>
-                <w:szCs w:val="26"/>
-                <w:lang w:val="en-US"/>
-              </w:rPr>
-            </w:pPr>
-            <w:r>
-              <w:rPr>
-                <w:rFonts w:ascii="Times New Roman" w:hAnsi="Times New Roman" w:cs="Times New Roman"/>
-                <w:sz w:val="26"/>
-                <w:szCs w:val="26"/>
-                <w:lang w:val="en-US"/>
-              </w:rPr>
-              <w:t>A_Dataset</w:t>
-            </w:r>
-          </w:p>
-        </w:tc>
-        <w:tc>
-          <w:tcPr>
-            <w:tcW w:w="1417" w:type="dxa"/>
+            <w:tcW w:w="1984" w:type="dxa"/>
+          </w:tcPr>
+          <w:p>
+            <w:pPr>
+              <w:rPr>
+                <w:rFonts w:ascii="Times New Roman" w:hAnsi="Times New Roman" w:cs="Times New Roman"/>
+                <w:sz w:val="26"/>
+                <w:szCs w:val="26"/>
+                <w:lang w:val="en-US"/>
+              </w:rPr>
+            </w:pPr>
+            <w:r>
+              <w:rPr>
+                <w:rFonts w:ascii="Times New Roman" w:hAnsi="Times New Roman" w:cs="Times New Roman"/>
+                <w:sz w:val="26"/>
+                <w:szCs w:val="26"/>
+                <w:lang w:val="en-US"/>
+              </w:rPr>
+              <w:t xml:space="preserve">Manhaphang : </w:t>
+            </w:r>
+            <w:r>
+              <w:rPr>
+                <w:rFonts w:ascii="Times New Roman" w:hAnsi="Times New Roman" w:cs="Times New Roman"/>
+                <w:sz w:val="26"/>
+                <w:szCs w:val="26"/>
+                <w:lang w:val="en-US"/>
+              </w:rPr>
+              <w:t>String</w:t>
+            </w:r>
+          </w:p>
+          <w:p>
+            <w:pPr>
+              <w:rPr>
+                <w:rFonts w:ascii="Times New Roman" w:hAnsi="Times New Roman" w:cs="Times New Roman"/>
+                <w:sz w:val="26"/>
+                <w:szCs w:val="26"/>
+                <w:lang w:val="en-US"/>
+              </w:rPr>
+            </w:pPr>
+            <w:r>
+              <w:rPr>
+                <w:rFonts w:ascii="Times New Roman" w:hAnsi="Times New Roman" w:cs="Times New Roman"/>
+                <w:sz w:val="26"/>
+                <w:szCs w:val="26"/>
+                <w:lang w:val="en-US"/>
+              </w:rPr>
+              <w:t>Thoigian : date</w:t>
+            </w:r>
+            <w:r>
+              <w:rPr>
+                <w:rFonts w:ascii="Times New Roman" w:hAnsi="Times New Roman" w:cs="Times New Roman"/>
+                <w:sz w:val="26"/>
+                <w:szCs w:val="26"/>
+                <w:lang w:val="en-US"/>
+              </w:rPr>
+              <w:t>time</w:t>
+            </w:r>
+          </w:p>
+          <w:p>
+            <w:pPr>
+              <w:rPr>
+                <w:rFonts w:ascii="Times New Roman" w:hAnsi="Times New Roman" w:cs="Times New Roman"/>
+                <w:sz w:val="26"/>
+                <w:szCs w:val="26"/>
+                <w:lang w:val="en-US"/>
+              </w:rPr>
+            </w:pPr>
+            <w:r>
+              <w:rPr>
+                <w:rFonts w:ascii="Times New Roman" w:hAnsi="Times New Roman" w:cs="Times New Roman"/>
+                <w:sz w:val="26"/>
+                <w:szCs w:val="26"/>
+                <w:lang w:val="en-US"/>
+              </w:rPr>
+              <w:t xml:space="preserve">Tongtien : int </w:t>
+            </w:r>
+          </w:p>
+          <w:p>
+            <w:pPr>
+              <w:rPr>
+                <w:rFonts w:ascii="Times New Roman" w:hAnsi="Times New Roman" w:cs="Times New Roman"/>
+                <w:sz w:val="26"/>
+                <w:szCs w:val="26"/>
+                <w:lang w:val="en-US"/>
+              </w:rPr>
+            </w:pPr>
+            <w:r>
+              <w:rPr>
+                <w:rFonts w:ascii="Times New Roman" w:hAnsi="Times New Roman" w:cs="Times New Roman"/>
+                <w:sz w:val="26"/>
+                <w:szCs w:val="26"/>
+                <w:lang w:val="en-US"/>
+              </w:rPr>
+              <w:t xml:space="preserve">Mancc : </w:t>
+            </w:r>
+            <w:r>
+              <w:rPr>
+                <w:rFonts w:ascii="Times New Roman" w:hAnsi="Times New Roman" w:cs="Times New Roman"/>
+                <w:sz w:val="26"/>
+                <w:szCs w:val="26"/>
+                <w:lang w:val="en-US"/>
+              </w:rPr>
+              <w:t>string</w:t>
+            </w:r>
+          </w:p>
+          <w:p>
+            <w:pPr>
+              <w:rPr>
+                <w:rFonts w:ascii="Times New Roman" w:hAnsi="Times New Roman" w:cs="Times New Roman"/>
+                <w:sz w:val="26"/>
+                <w:szCs w:val="26"/>
+                <w:lang w:val="en-US"/>
+              </w:rPr>
+            </w:pPr>
+            <w:r>
+              <w:rPr>
+                <w:rFonts w:ascii="Times New Roman" w:hAnsi="Times New Roman" w:cs="Times New Roman"/>
+                <w:sz w:val="26"/>
+                <w:szCs w:val="26"/>
+                <w:lang w:val="en-US"/>
+              </w:rPr>
+              <w:t xml:space="preserve">Manv : </w:t>
+            </w:r>
+            <w:r>
+              <w:rPr>
+                <w:rFonts w:ascii="Times New Roman" w:hAnsi="Times New Roman" w:cs="Times New Roman"/>
+                <w:sz w:val="26"/>
+                <w:szCs w:val="26"/>
+                <w:lang w:val="en-US"/>
+              </w:rPr>
+              <w:t>string</w:t>
+            </w:r>
+          </w:p>
+        </w:tc>
+        <w:tc>
+          <w:tcPr>
+            <w:tcW w:w="2977" w:type="dxa"/>
+          </w:tcPr>
+          <w:p>
+            <w:pPr>
+              <w:rPr>
+                <w:rFonts w:ascii="Times New Roman" w:hAnsi="Times New Roman" w:cs="Times New Roman"/>
+                <w:sz w:val="26"/>
+                <w:szCs w:val="26"/>
+                <w:lang w:val="en-US"/>
+              </w:rPr>
+            </w:pPr>
+            <w:r>
+              <w:rPr>
+                <w:rFonts w:ascii="Times New Roman" w:hAnsi="Times New Roman" w:cs="Times New Roman"/>
+                <w:sz w:val="26"/>
+                <w:szCs w:val="26"/>
+                <w:lang w:val="en-US"/>
+              </w:rPr>
+              <w:t>List&lt;Nhaphang&gt;</w:t>
+            </w:r>
+          </w:p>
+          <w:p>
+            <w:pPr>
+              <w:rPr>
+                <w:rFonts w:ascii="Times New Roman" w:hAnsi="Times New Roman" w:cs="Times New Roman"/>
+                <w:sz w:val="26"/>
+                <w:szCs w:val="26"/>
+                <w:lang w:val="en-US"/>
+              </w:rPr>
+            </w:pPr>
+            <w:r>
+              <w:rPr>
+                <w:rFonts w:ascii="Times New Roman" w:hAnsi="Times New Roman" w:cs="Times New Roman"/>
+                <w:sz w:val="26"/>
+                <w:szCs w:val="26"/>
+                <w:lang w:val="en-US"/>
+              </w:rPr>
+              <w:t>Danh sách phiếu nhập hàng</w:t>
+            </w:r>
+          </w:p>
+        </w:tc>
+        <w:tc>
+          <w:tcPr>
+            <w:tcW w:w="709" w:type="dxa"/>
           </w:tcPr>
           <w:p>
             <w:pPr>
@@ -748,7 +717,7 @@
       <w:tr>
         <w:tc>
           <w:tcPr>
-            <w:tcW w:w="851" w:type="dxa"/>
+            <w:tcW w:w="567" w:type="dxa"/>
             <w:tcBorders>
               <w:top w:val="single" w:sz="4" w:space="0" w:color="auto"/>
               <w:left w:val="single" w:sz="4" w:space="0" w:color="auto"/>
@@ -774,7 +743,7 @@
         </w:tc>
         <w:tc>
           <w:tcPr>
-            <w:tcW w:w="1559" w:type="dxa"/>
+            <w:tcW w:w="1418" w:type="dxa"/>
             <w:tcBorders>
               <w:top w:val="single" w:sz="4" w:space="0" w:color="auto"/>
               <w:left w:val="single" w:sz="4" w:space="0" w:color="auto"/>
@@ -797,118 +766,311 @@
                 <w:szCs w:val="26"/>
                 <w:lang w:val="en-US"/>
               </w:rPr>
-              <w:t>TracuuDSHangPhieunhap</w:t>
-            </w:r>
-          </w:p>
-        </w:tc>
-        <w:tc>
-          <w:tcPr>
-            <w:tcW w:w="2126" w:type="dxa"/>
-          </w:tcPr>
-          <w:p>
-            <w:pPr>
-              <w:rPr>
-                <w:rFonts w:ascii="Times New Roman" w:hAnsi="Times New Roman" w:cs="Times New Roman"/>
-                <w:sz w:val="26"/>
-                <w:szCs w:val="26"/>
-                <w:lang w:val="en-US"/>
-              </w:rPr>
-            </w:pPr>
-            <w:r>
-              <w:rPr>
-                <w:rFonts w:ascii="Times New Roman" w:hAnsi="Times New Roman" w:cs="Times New Roman"/>
-                <w:sz w:val="26"/>
-                <w:szCs w:val="26"/>
-                <w:lang w:val="en-US"/>
-              </w:rPr>
-              <w:t>MaHang : string</w:t>
-            </w:r>
-          </w:p>
-          <w:p>
-            <w:pPr>
-              <w:rPr>
-                <w:rFonts w:ascii="Times New Roman" w:hAnsi="Times New Roman" w:cs="Times New Roman"/>
-                <w:sz w:val="26"/>
-                <w:szCs w:val="26"/>
-                <w:lang w:val="en-US"/>
-              </w:rPr>
-            </w:pPr>
-            <w:r>
-              <w:rPr>
-                <w:rFonts w:ascii="Times New Roman" w:hAnsi="Times New Roman" w:cs="Times New Roman"/>
-                <w:sz w:val="26"/>
-                <w:szCs w:val="26"/>
-                <w:lang w:val="en-US"/>
-              </w:rPr>
-              <w:t xml:space="preserve">TenHang : string </w:t>
-            </w:r>
-          </w:p>
-          <w:p>
-            <w:pPr>
-              <w:rPr>
-                <w:rFonts w:ascii="Times New Roman" w:hAnsi="Times New Roman" w:cs="Times New Roman"/>
-                <w:sz w:val="26"/>
-                <w:szCs w:val="26"/>
-                <w:lang w:val="en-US"/>
-              </w:rPr>
-            </w:pPr>
-            <w:r>
-              <w:rPr>
-                <w:rFonts w:ascii="Times New Roman" w:hAnsi="Times New Roman" w:cs="Times New Roman"/>
-                <w:sz w:val="26"/>
-                <w:szCs w:val="26"/>
-                <w:lang w:val="en-US"/>
-              </w:rPr>
-              <w:t xml:space="preserve">Soluong : string </w:t>
-            </w:r>
-          </w:p>
-          <w:p>
-            <w:pPr>
-              <w:rPr>
-                <w:rFonts w:ascii="Times New Roman" w:hAnsi="Times New Roman" w:cs="Times New Roman"/>
-                <w:sz w:val="26"/>
-                <w:szCs w:val="26"/>
-                <w:lang w:val="en-US"/>
-              </w:rPr>
-            </w:pPr>
-            <w:r>
-              <w:rPr>
-                <w:rFonts w:ascii="Times New Roman" w:hAnsi="Times New Roman" w:cs="Times New Roman"/>
-                <w:sz w:val="26"/>
-                <w:szCs w:val="26"/>
-                <w:lang w:val="en-US"/>
-              </w:rPr>
-              <w:t>Chatluong : bool</w:t>
-            </w:r>
-          </w:p>
-        </w:tc>
-        <w:tc>
-          <w:tcPr>
-            <w:tcW w:w="1702" w:type="dxa"/>
-          </w:tcPr>
-          <w:p>
-            <w:pPr>
-              <w:rPr>
-                <w:rFonts w:ascii="Times New Roman" w:hAnsi="Times New Roman" w:cs="Times New Roman"/>
-                <w:sz w:val="26"/>
-                <w:szCs w:val="26"/>
-                <w:lang w:val="en-US"/>
-              </w:rPr>
-            </w:pPr>
-            <w:r>
-              <w:rPr>
-                <w:rFonts w:ascii="Times New Roman" w:hAnsi="Times New Roman" w:cs="Times New Roman"/>
-                <w:sz w:val="26"/>
-                <w:szCs w:val="26"/>
-                <w:lang w:val="en-US"/>
-              </w:rPr>
-              <w:t>A_Dataset</w:t>
-            </w:r>
-          </w:p>
-        </w:tc>
-        <w:tc>
-          <w:tcPr>
-            <w:tcW w:w="1417" w:type="dxa"/>
+              <w:t>T</w:t>
+            </w:r>
+            <w:r>
+              <w:rPr>
+                <w:rFonts w:ascii="Times New Roman" w:hAnsi="Times New Roman" w:cs="Times New Roman"/>
+                <w:sz w:val="26"/>
+                <w:szCs w:val="26"/>
+                <w:lang w:val="en-US"/>
+              </w:rPr>
+              <w:t>ao</w:t>
+            </w:r>
+            <w:r>
+              <w:rPr>
+                <w:rFonts w:ascii="Times New Roman" w:hAnsi="Times New Roman" w:cs="Times New Roman"/>
+                <w:sz w:val="26"/>
+                <w:szCs w:val="26"/>
+                <w:lang w:val="en-US"/>
+              </w:rPr>
+              <w:t>Phieutrahang</w:t>
+            </w:r>
+          </w:p>
+        </w:tc>
+        <w:tc>
+          <w:tcPr>
+            <w:tcW w:w="1984" w:type="dxa"/>
+          </w:tcPr>
+          <w:p>
+            <w:pPr>
+              <w:rPr>
+                <w:rFonts w:ascii="Times New Roman" w:hAnsi="Times New Roman" w:cs="Times New Roman"/>
+                <w:sz w:val="26"/>
+                <w:szCs w:val="26"/>
+                <w:lang w:val="en-US"/>
+              </w:rPr>
+            </w:pPr>
+            <w:r>
+              <w:rPr>
+                <w:rFonts w:ascii="Times New Roman" w:hAnsi="Times New Roman" w:cs="Times New Roman"/>
+                <w:sz w:val="26"/>
+                <w:szCs w:val="26"/>
+                <w:lang w:val="en-US"/>
+              </w:rPr>
+              <w:t>Ma</w:t>
+            </w:r>
+            <w:r>
+              <w:rPr>
+                <w:rFonts w:ascii="Times New Roman" w:hAnsi="Times New Roman" w:cs="Times New Roman"/>
+                <w:sz w:val="26"/>
+                <w:szCs w:val="26"/>
+                <w:lang w:val="en-US"/>
+              </w:rPr>
+              <w:t>sanpham</w:t>
+            </w:r>
+            <w:r>
+              <w:rPr>
+                <w:rFonts w:ascii="Times New Roman" w:hAnsi="Times New Roman" w:cs="Times New Roman"/>
+                <w:sz w:val="26"/>
+                <w:szCs w:val="26"/>
+                <w:lang w:val="en-US"/>
+              </w:rPr>
+              <w:t xml:space="preserve"> : string</w:t>
+            </w:r>
+          </w:p>
+          <w:p>
+            <w:pPr>
+              <w:rPr>
+                <w:rFonts w:ascii="Times New Roman" w:hAnsi="Times New Roman" w:cs="Times New Roman"/>
+                <w:sz w:val="26"/>
+                <w:szCs w:val="26"/>
+                <w:lang w:val="en-US"/>
+              </w:rPr>
+            </w:pPr>
+            <w:r>
+              <w:rPr>
+                <w:rFonts w:ascii="Times New Roman" w:hAnsi="Times New Roman" w:cs="Times New Roman"/>
+                <w:sz w:val="26"/>
+                <w:szCs w:val="26"/>
+                <w:lang w:val="en-US"/>
+              </w:rPr>
+              <w:t>Ten</w:t>
+            </w:r>
+            <w:r>
+              <w:rPr>
+                <w:rFonts w:ascii="Times New Roman" w:hAnsi="Times New Roman" w:cs="Times New Roman"/>
+                <w:sz w:val="26"/>
+                <w:szCs w:val="26"/>
+                <w:lang w:val="en-US"/>
+              </w:rPr>
+              <w:t>sanpham</w:t>
+            </w:r>
+            <w:r>
+              <w:rPr>
+                <w:rFonts w:ascii="Times New Roman" w:hAnsi="Times New Roman" w:cs="Times New Roman"/>
+                <w:sz w:val="26"/>
+                <w:szCs w:val="26"/>
+                <w:lang w:val="en-US"/>
+              </w:rPr>
+              <w:t xml:space="preserve"> : string</w:t>
+            </w:r>
+          </w:p>
+          <w:p>
+            <w:pPr>
+              <w:rPr>
+                <w:rFonts w:ascii="Times New Roman" w:hAnsi="Times New Roman" w:cs="Times New Roman"/>
+                <w:sz w:val="26"/>
+                <w:szCs w:val="26"/>
+                <w:lang w:val="en-US"/>
+              </w:rPr>
+            </w:pPr>
+            <w:r>
+              <w:rPr>
+                <w:rFonts w:ascii="Times New Roman" w:hAnsi="Times New Roman" w:cs="Times New Roman"/>
+                <w:sz w:val="26"/>
+                <w:szCs w:val="26"/>
+                <w:lang w:val="en-US"/>
+              </w:rPr>
+              <w:t xml:space="preserve">Soluongtra : int </w:t>
+            </w:r>
+          </w:p>
+          <w:p>
+            <w:pPr>
+              <w:rPr>
+                <w:rFonts w:ascii="Times New Roman" w:hAnsi="Times New Roman" w:cs="Times New Roman"/>
+                <w:sz w:val="26"/>
+                <w:szCs w:val="26"/>
+                <w:lang w:val="en-US"/>
+              </w:rPr>
+            </w:pPr>
+            <w:r>
+              <w:rPr>
+                <w:rFonts w:ascii="Times New Roman" w:hAnsi="Times New Roman" w:cs="Times New Roman"/>
+                <w:sz w:val="26"/>
+                <w:szCs w:val="26"/>
+                <w:lang w:val="en-US"/>
+              </w:rPr>
+              <w:t>Ngay</w:t>
+            </w:r>
+            <w:r>
+              <w:rPr>
+                <w:rFonts w:ascii="Times New Roman" w:hAnsi="Times New Roman" w:cs="Times New Roman"/>
+                <w:sz w:val="26"/>
+                <w:szCs w:val="26"/>
+                <w:lang w:val="en-US"/>
+              </w:rPr>
+              <w:t>t</w:t>
+            </w:r>
+            <w:r>
+              <w:rPr>
+                <w:rFonts w:ascii="Times New Roman" w:hAnsi="Times New Roman" w:cs="Times New Roman"/>
+                <w:sz w:val="26"/>
+                <w:szCs w:val="26"/>
+                <w:lang w:val="en-US"/>
+              </w:rPr>
+              <w:t>ra : datetime</w:t>
+            </w:r>
+          </w:p>
+          <w:p>
+            <w:pPr>
+              <w:rPr>
+                <w:rFonts w:ascii="Times New Roman" w:hAnsi="Times New Roman" w:cs="Times New Roman"/>
+                <w:sz w:val="26"/>
+                <w:szCs w:val="26"/>
+                <w:lang w:val="en-US"/>
+              </w:rPr>
+            </w:pPr>
+            <w:r>
+              <w:rPr>
+                <w:rFonts w:ascii="Times New Roman" w:hAnsi="Times New Roman" w:cs="Times New Roman"/>
+                <w:sz w:val="26"/>
+                <w:szCs w:val="26"/>
+                <w:lang w:val="en-US"/>
+              </w:rPr>
+              <w:t>Ten</w:t>
+            </w:r>
+            <w:r>
+              <w:rPr>
+                <w:rFonts w:ascii="Times New Roman" w:hAnsi="Times New Roman" w:cs="Times New Roman"/>
+                <w:sz w:val="26"/>
+                <w:szCs w:val="26"/>
+                <w:lang w:val="en-US"/>
+              </w:rPr>
+              <w:t>ncc</w:t>
+            </w:r>
+            <w:r>
+              <w:rPr>
+                <w:rFonts w:ascii="Times New Roman" w:hAnsi="Times New Roman" w:cs="Times New Roman"/>
+                <w:sz w:val="26"/>
+                <w:szCs w:val="26"/>
+                <w:lang w:val="en-US"/>
+              </w:rPr>
+              <w:t xml:space="preserve"> : string</w:t>
+            </w:r>
+          </w:p>
+          <w:p>
+            <w:pPr>
+              <w:rPr>
+                <w:rFonts w:ascii="Times New Roman" w:hAnsi="Times New Roman" w:cs="Times New Roman"/>
+                <w:sz w:val="26"/>
+                <w:szCs w:val="26"/>
+                <w:lang w:val="en-US"/>
+              </w:rPr>
+            </w:pPr>
+            <w:r>
+              <w:rPr>
+                <w:rFonts w:ascii="Times New Roman" w:hAnsi="Times New Roman" w:cs="Times New Roman"/>
+                <w:sz w:val="26"/>
+                <w:szCs w:val="26"/>
+                <w:lang w:val="en-US"/>
+              </w:rPr>
+              <w:t xml:space="preserve">Lidotra  string </w:t>
+            </w:r>
+          </w:p>
+          <w:p>
+            <w:pPr>
+              <w:rPr>
+                <w:rFonts w:ascii="Times New Roman" w:hAnsi="Times New Roman" w:cs="Times New Roman"/>
+                <w:sz w:val="26"/>
+                <w:szCs w:val="26"/>
+                <w:lang w:val="en-US"/>
+              </w:rPr>
+            </w:pPr>
+            <w:r>
+              <w:rPr>
+                <w:rFonts w:ascii="Times New Roman" w:hAnsi="Times New Roman" w:cs="Times New Roman"/>
+                <w:sz w:val="26"/>
+                <w:szCs w:val="26"/>
+                <w:lang w:val="en-US"/>
+              </w:rPr>
+              <w:t>Ma</w:t>
+            </w:r>
+            <w:r>
+              <w:rPr>
+                <w:rFonts w:ascii="Times New Roman" w:hAnsi="Times New Roman" w:cs="Times New Roman"/>
+                <w:sz w:val="26"/>
+                <w:szCs w:val="26"/>
+                <w:lang w:val="en-US"/>
+              </w:rPr>
+              <w:t>nhaphang</w:t>
+            </w:r>
+            <w:r>
+              <w:rPr>
+                <w:rFonts w:ascii="Times New Roman" w:hAnsi="Times New Roman" w:cs="Times New Roman"/>
+                <w:sz w:val="26"/>
+                <w:szCs w:val="26"/>
+                <w:lang w:val="en-US"/>
+              </w:rPr>
+              <w:t xml:space="preserve"> : string </w:t>
+            </w:r>
+          </w:p>
+          <w:p>
+            <w:pPr>
+              <w:rPr>
+                <w:rFonts w:ascii="Times New Roman" w:hAnsi="Times New Roman" w:cs="Times New Roman"/>
+                <w:sz w:val="26"/>
+                <w:szCs w:val="26"/>
+                <w:lang w:val="en-US"/>
+              </w:rPr>
+            </w:pPr>
+            <w:r>
+              <w:rPr>
+                <w:rFonts w:ascii="Times New Roman" w:hAnsi="Times New Roman" w:cs="Times New Roman"/>
+                <w:sz w:val="26"/>
+                <w:szCs w:val="26"/>
+                <w:lang w:val="en-US"/>
+              </w:rPr>
+              <w:t>Nguoi</w:t>
+            </w:r>
+            <w:r>
+              <w:rPr>
+                <w:rFonts w:ascii="Times New Roman" w:hAnsi="Times New Roman" w:cs="Times New Roman"/>
+                <w:sz w:val="26"/>
+                <w:szCs w:val="26"/>
+                <w:lang w:val="en-US"/>
+              </w:rPr>
+              <w:t>t</w:t>
+            </w:r>
+            <w:r>
+              <w:rPr>
+                <w:rFonts w:ascii="Times New Roman" w:hAnsi="Times New Roman" w:cs="Times New Roman"/>
+                <w:sz w:val="26"/>
+                <w:szCs w:val="26"/>
+                <w:lang w:val="en-US"/>
+              </w:rPr>
+              <w:t>ao : string</w:t>
+            </w:r>
+          </w:p>
+        </w:tc>
+        <w:tc>
+          <w:tcPr>
+            <w:tcW w:w="2977" w:type="dxa"/>
+          </w:tcPr>
+          <w:p>
+            <w:pPr>
+              <w:rPr>
+                <w:rFonts w:ascii="Times New Roman" w:hAnsi="Times New Roman" w:cs="Times New Roman"/>
+                <w:sz w:val="26"/>
+                <w:szCs w:val="26"/>
+                <w:lang w:val="en-US"/>
+              </w:rPr>
+            </w:pPr>
+          </w:p>
+        </w:tc>
+        <w:tc>
+          <w:tcPr>
+            <w:tcW w:w="709" w:type="dxa"/>
           </w:tcPr>
           <w:p>
             <w:pPr>
@@ -941,16 +1103,7 @@
                 <w:szCs w:val="26"/>
                 <w:lang w:val="en-US"/>
               </w:rPr>
-              <w:t xml:space="preserve">+ Tra cứu </w:t>
-            </w:r>
-            <w:r>
-              <w:rPr>
-                <w:rFonts w:ascii="Times New Roman" w:hAnsi="Times New Roman" w:cs="Times New Roman"/>
-                <w:sz w:val="26"/>
-                <w:szCs w:val="26"/>
-                <w:lang w:val="en-US"/>
-              </w:rPr>
-              <w:t>hàng hóa trong phiếu nhập</w:t>
+              <w:t xml:space="preserve">+ Tạo phiếu trả hàng </w:t>
             </w:r>
           </w:p>
         </w:tc>
@@ -973,7 +1126,7 @@
       <w:tr>
         <w:tc>
           <w:tcPr>
-            <w:tcW w:w="851" w:type="dxa"/>
+            <w:tcW w:w="567" w:type="dxa"/>
             <w:tcBorders>
               <w:top w:val="single" w:sz="4" w:space="0" w:color="auto"/>
               <w:left w:val="single" w:sz="4" w:space="0" w:color="auto"/>
@@ -999,7 +1152,7 @@
         </w:tc>
         <w:tc>
           <w:tcPr>
-            <w:tcW w:w="1559" w:type="dxa"/>
+            <w:tcW w:w="1418" w:type="dxa"/>
             <w:tcBorders>
               <w:top w:val="single" w:sz="4" w:space="0" w:color="auto"/>
               <w:left w:val="single" w:sz="4" w:space="0" w:color="auto"/>
@@ -1022,50 +1175,86 @@
                 <w:szCs w:val="26"/>
                 <w:lang w:val="en-US"/>
               </w:rPr>
-              <w:t>ThemPhieutrahang</w:t>
-            </w:r>
-          </w:p>
-        </w:tc>
-        <w:tc>
-          <w:tcPr>
-            <w:tcW w:w="2126" w:type="dxa"/>
-          </w:tcPr>
-          <w:p>
-            <w:pPr>
-              <w:rPr>
-                <w:rFonts w:ascii="Times New Roman" w:hAnsi="Times New Roman" w:cs="Times New Roman"/>
-                <w:sz w:val="26"/>
-                <w:szCs w:val="26"/>
-                <w:lang w:val="en-US"/>
-              </w:rPr>
-            </w:pPr>
-            <w:r>
-              <w:rPr>
-                <w:rFonts w:ascii="Times New Roman" w:hAnsi="Times New Roman" w:cs="Times New Roman"/>
-                <w:sz w:val="26"/>
-                <w:szCs w:val="26"/>
-                <w:lang w:val="en-US"/>
-              </w:rPr>
-              <w:t>MaHang : string</w:t>
-            </w:r>
-          </w:p>
-          <w:p>
-            <w:pPr>
-              <w:rPr>
-                <w:rFonts w:ascii="Times New Roman" w:hAnsi="Times New Roman" w:cs="Times New Roman"/>
-                <w:sz w:val="26"/>
-                <w:szCs w:val="26"/>
-                <w:lang w:val="en-US"/>
-              </w:rPr>
-            </w:pPr>
-            <w:r>
-              <w:rPr>
-                <w:rFonts w:ascii="Times New Roman" w:hAnsi="Times New Roman" w:cs="Times New Roman"/>
-                <w:sz w:val="26"/>
-                <w:szCs w:val="26"/>
-                <w:lang w:val="en-US"/>
-              </w:rPr>
-              <w:t>TenHang : string</w:t>
+              <w:t>Tao</w:t>
+            </w:r>
+          </w:p>
+        </w:tc>
+        <w:tc>
+          <w:tcPr>
+            <w:tcW w:w="1984" w:type="dxa"/>
+          </w:tcPr>
+          <w:p>
+            <w:pPr>
+              <w:rPr>
+                <w:rFonts w:ascii="Times New Roman" w:hAnsi="Times New Roman" w:cs="Times New Roman"/>
+                <w:sz w:val="26"/>
+                <w:szCs w:val="26"/>
+                <w:lang w:val="en-US"/>
+              </w:rPr>
+            </w:pPr>
+            <w:r>
+              <w:rPr>
+                <w:rFonts w:ascii="Times New Roman" w:hAnsi="Times New Roman" w:cs="Times New Roman"/>
+                <w:sz w:val="26"/>
+                <w:szCs w:val="26"/>
+                <w:lang w:val="en-US"/>
+              </w:rPr>
+              <w:t>Ma</w:t>
+            </w:r>
+            <w:r>
+              <w:rPr>
+                <w:rFonts w:ascii="Times New Roman" w:hAnsi="Times New Roman" w:cs="Times New Roman"/>
+                <w:sz w:val="26"/>
+                <w:szCs w:val="26"/>
+                <w:lang w:val="en-US"/>
+              </w:rPr>
+              <w:t>sanpham</w:t>
+            </w:r>
+            <w:r>
+              <w:rPr>
+                <w:rFonts w:ascii="Times New Roman" w:hAnsi="Times New Roman" w:cs="Times New Roman"/>
+                <w:sz w:val="26"/>
+                <w:szCs w:val="26"/>
+                <w:lang w:val="en-US"/>
+              </w:rPr>
+              <w:t xml:space="preserve"> : string</w:t>
+            </w:r>
+          </w:p>
+          <w:p>
+            <w:pPr>
+              <w:rPr>
+                <w:rFonts w:ascii="Times New Roman" w:hAnsi="Times New Roman" w:cs="Times New Roman"/>
+                <w:sz w:val="26"/>
+                <w:szCs w:val="26"/>
+                <w:lang w:val="en-US"/>
+              </w:rPr>
+            </w:pPr>
+            <w:r>
+              <w:rPr>
+                <w:rFonts w:ascii="Times New Roman" w:hAnsi="Times New Roman" w:cs="Times New Roman"/>
+                <w:sz w:val="26"/>
+                <w:szCs w:val="26"/>
+                <w:lang w:val="en-US"/>
+              </w:rPr>
+              <w:t>Ten</w:t>
+            </w:r>
+            <w:r>
+              <w:rPr>
+                <w:rFonts w:ascii="Times New Roman" w:hAnsi="Times New Roman" w:cs="Times New Roman"/>
+                <w:sz w:val="26"/>
+                <w:szCs w:val="26"/>
+                <w:lang w:val="en-US"/>
+              </w:rPr>
+              <w:t>sanpham</w:t>
+            </w:r>
+            <w:r>
+              <w:rPr>
+                <w:rFonts w:ascii="Times New Roman" w:hAnsi="Times New Roman" w:cs="Times New Roman"/>
+                <w:sz w:val="26"/>
+                <w:szCs w:val="26"/>
+                <w:lang w:val="en-US"/>
+              </w:rPr>
+              <w:t xml:space="preserve"> : string</w:t>
             </w:r>
           </w:p>
           <w:p>
@@ -1103,26 +1292,62 @@
                 <w:szCs w:val="26"/>
                 <w:lang w:val="en-US"/>
               </w:rPr>
-              <w:t>NgayTra : datetime</w:t>
-            </w:r>
-          </w:p>
-          <w:p>
-            <w:pPr>
-              <w:rPr>
-                <w:rFonts w:ascii="Times New Roman" w:hAnsi="Times New Roman" w:cs="Times New Roman"/>
-                <w:sz w:val="26"/>
-                <w:szCs w:val="26"/>
-                <w:lang w:val="en-US"/>
-              </w:rPr>
-            </w:pPr>
-            <w:r>
-              <w:rPr>
-                <w:rFonts w:ascii="Times New Roman" w:hAnsi="Times New Roman" w:cs="Times New Roman"/>
-                <w:sz w:val="26"/>
-                <w:szCs w:val="26"/>
-                <w:lang w:val="en-US"/>
-              </w:rPr>
-              <w:t>TenNCC : string</w:t>
+              <w:t>Ngay</w:t>
+            </w:r>
+            <w:r>
+              <w:rPr>
+                <w:rFonts w:ascii="Times New Roman" w:hAnsi="Times New Roman" w:cs="Times New Roman"/>
+                <w:sz w:val="26"/>
+                <w:szCs w:val="26"/>
+                <w:lang w:val="en-US"/>
+              </w:rPr>
+              <w:t>t</w:t>
+            </w:r>
+            <w:r>
+              <w:rPr>
+                <w:rFonts w:ascii="Times New Roman" w:hAnsi="Times New Roman" w:cs="Times New Roman"/>
+                <w:sz w:val="26"/>
+                <w:szCs w:val="26"/>
+                <w:lang w:val="en-US"/>
+              </w:rPr>
+              <w:t>ra : datetime</w:t>
+            </w:r>
+          </w:p>
+          <w:p>
+            <w:pPr>
+              <w:rPr>
+                <w:rFonts w:ascii="Times New Roman" w:hAnsi="Times New Roman" w:cs="Times New Roman"/>
+                <w:sz w:val="26"/>
+                <w:szCs w:val="26"/>
+                <w:lang w:val="en-US"/>
+              </w:rPr>
+            </w:pPr>
+            <w:r>
+              <w:rPr>
+                <w:rFonts w:ascii="Times New Roman" w:hAnsi="Times New Roman" w:cs="Times New Roman"/>
+                <w:sz w:val="26"/>
+                <w:szCs w:val="26"/>
+                <w:lang w:val="en-US"/>
+              </w:rPr>
+              <w:t>Ten</w:t>
+            </w:r>
+            <w:r>
+              <w:rPr>
+                <w:rFonts w:ascii="Times New Roman" w:hAnsi="Times New Roman" w:cs="Times New Roman"/>
+                <w:sz w:val="26"/>
+                <w:szCs w:val="26"/>
+                <w:lang w:val="en-US"/>
+              </w:rPr>
+              <w:t>ncc</w:t>
+            </w:r>
+            <w:r>
+              <w:rPr>
+                <w:rFonts w:ascii="Times New Roman" w:hAnsi="Times New Roman" w:cs="Times New Roman"/>
+                <w:sz w:val="26"/>
+                <w:szCs w:val="26"/>
+                <w:lang w:val="en-US"/>
+              </w:rPr>
+              <w:t xml:space="preserve"> : string</w:t>
             </w:r>
           </w:p>
           <w:p>
@@ -1160,47 +1385,101 @@
                 <w:szCs w:val="26"/>
                 <w:lang w:val="en-US"/>
               </w:rPr>
-              <w:t xml:space="preserve">MaPhieuNhap : string </w:t>
-            </w:r>
-          </w:p>
-          <w:p>
-            <w:pPr>
-              <w:rPr>
-                <w:rFonts w:ascii="Times New Roman" w:hAnsi="Times New Roman" w:cs="Times New Roman"/>
-                <w:sz w:val="26"/>
-                <w:szCs w:val="26"/>
-                <w:lang w:val="en-US"/>
-              </w:rPr>
-            </w:pPr>
-            <w:r>
-              <w:rPr>
-                <w:rFonts w:ascii="Times New Roman" w:hAnsi="Times New Roman" w:cs="Times New Roman"/>
-                <w:sz w:val="26"/>
-                <w:szCs w:val="26"/>
-                <w:lang w:val="en-US"/>
-              </w:rPr>
-              <w:t>NguoiTao : string</w:t>
-            </w:r>
-          </w:p>
-        </w:tc>
-        <w:tc>
-          <w:tcPr>
-            <w:tcW w:w="1702" w:type="dxa"/>
-          </w:tcPr>
-          <w:p>
-            <w:pPr>
-              <w:rPr>
-                <w:rFonts w:ascii="Times New Roman" w:hAnsi="Times New Roman" w:cs="Times New Roman"/>
-                <w:sz w:val="26"/>
-                <w:szCs w:val="26"/>
-                <w:lang w:val="en-US"/>
-              </w:rPr>
-            </w:pPr>
-          </w:p>
-        </w:tc>
-        <w:tc>
-          <w:tcPr>
-            <w:tcW w:w="1417" w:type="dxa"/>
+              <w:t>Ma</w:t>
+            </w:r>
+            <w:r>
+              <w:rPr>
+                <w:rFonts w:ascii="Times New Roman" w:hAnsi="Times New Roman" w:cs="Times New Roman"/>
+                <w:sz w:val="26"/>
+                <w:szCs w:val="26"/>
+                <w:lang w:val="en-US"/>
+              </w:rPr>
+              <w:t>nhaphang</w:t>
+            </w:r>
+            <w:r>
+              <w:rPr>
+                <w:rFonts w:ascii="Times New Roman" w:hAnsi="Times New Roman" w:cs="Times New Roman"/>
+                <w:sz w:val="26"/>
+                <w:szCs w:val="26"/>
+                <w:lang w:val="en-US"/>
+              </w:rPr>
+              <w:t xml:space="preserve"> : string </w:t>
+            </w:r>
+          </w:p>
+          <w:p>
+            <w:pPr>
+              <w:rPr>
+                <w:rFonts w:ascii="Times New Roman" w:hAnsi="Times New Roman" w:cs="Times New Roman"/>
+                <w:sz w:val="26"/>
+                <w:szCs w:val="26"/>
+                <w:lang w:val="en-US"/>
+              </w:rPr>
+            </w:pPr>
+            <w:r>
+              <w:rPr>
+                <w:rFonts w:ascii="Times New Roman" w:hAnsi="Times New Roman" w:cs="Times New Roman"/>
+                <w:sz w:val="26"/>
+                <w:szCs w:val="26"/>
+                <w:lang w:val="en-US"/>
+              </w:rPr>
+              <w:t>Nguoi</w:t>
+            </w:r>
+            <w:r>
+              <w:rPr>
+                <w:rFonts w:ascii="Times New Roman" w:hAnsi="Times New Roman" w:cs="Times New Roman"/>
+                <w:sz w:val="26"/>
+                <w:szCs w:val="26"/>
+                <w:lang w:val="en-US"/>
+              </w:rPr>
+              <w:t>t</w:t>
+            </w:r>
+            <w:r>
+              <w:rPr>
+                <w:rFonts w:ascii="Times New Roman" w:hAnsi="Times New Roman" w:cs="Times New Roman"/>
+                <w:sz w:val="26"/>
+                <w:szCs w:val="26"/>
+                <w:lang w:val="en-US"/>
+              </w:rPr>
+              <w:t>ao : string</w:t>
+            </w:r>
+          </w:p>
+        </w:tc>
+        <w:tc>
+          <w:tcPr>
+            <w:tcW w:w="2977" w:type="dxa"/>
+          </w:tcPr>
+          <w:p>
+            <w:pPr>
+              <w:rPr>
+                <w:rFonts w:ascii="Times New Roman" w:hAnsi="Times New Roman" w:cs="Times New Roman"/>
+                <w:sz w:val="26"/>
+                <w:szCs w:val="26"/>
+                <w:lang w:val="en-US"/>
+              </w:rPr>
+            </w:pPr>
+            <w:r>
+              <w:rPr>
+                <w:rFonts w:ascii="Times New Roman" w:hAnsi="Times New Roman" w:cs="Times New Roman"/>
+                <w:sz w:val="26"/>
+                <w:szCs w:val="26"/>
+                <w:lang w:val="en-US"/>
+              </w:rPr>
+              <w:t>N/A</w:t>
+            </w:r>
+            <w:r>
+              <w:rPr>
+                <w:rFonts w:ascii="Times New Roman" w:hAnsi="Times New Roman" w:cs="Times New Roman"/>
+                <w:sz w:val="26"/>
+                <w:szCs w:val="26"/>
+                <w:lang w:val="en-US"/>
+              </w:rPr>
+              <w:t xml:space="preserve"> </w:t>
+            </w:r>
+          </w:p>
+        </w:tc>
+        <w:tc>
+          <w:tcPr>
+            <w:tcW w:w="709" w:type="dxa"/>
           </w:tcPr>
           <w:p>
             <w:pPr>
@@ -1233,7 +1512,7 @@
                 <w:szCs w:val="26"/>
                 <w:lang w:val="en-US"/>
               </w:rPr>
-              <w:t xml:space="preserve">+ Tạo phiếu trả hàng </w:t>
+              <w:t>+ Lưu thông tin phiếu trả hàng vào CSDL</w:t>
             </w:r>
           </w:p>
         </w:tc>
@@ -1256,7 +1535,7 @@
       <w:tr>
         <w:tc>
           <w:tcPr>
-            <w:tcW w:w="851" w:type="dxa"/>
+            <w:tcW w:w="567" w:type="dxa"/>
             <w:tcBorders>
               <w:top w:val="single" w:sz="4" w:space="0" w:color="auto"/>
               <w:left w:val="single" w:sz="4" w:space="0" w:color="auto"/>
@@ -1282,7 +1561,7 @@
         </w:tc>
         <w:tc>
           <w:tcPr>
-            <w:tcW w:w="1559" w:type="dxa"/>
+            <w:tcW w:w="1418" w:type="dxa"/>
             <w:tcBorders>
               <w:top w:val="single" w:sz="4" w:space="0" w:color="auto"/>
               <w:left w:val="single" w:sz="4" w:space="0" w:color="auto"/>
@@ -1305,90 +1584,191 @@
                 <w:szCs w:val="26"/>
                 <w:lang w:val="en-US"/>
               </w:rPr>
-              <w:t>TaoPhieutra</w:t>
-            </w:r>
-          </w:p>
-        </w:tc>
-        <w:tc>
-          <w:tcPr>
-            <w:tcW w:w="2126" w:type="dxa"/>
-          </w:tcPr>
-          <w:p>
-            <w:pPr>
-              <w:rPr>
-                <w:rFonts w:ascii="Times New Roman" w:hAnsi="Times New Roman" w:cs="Times New Roman"/>
-                <w:sz w:val="26"/>
-                <w:szCs w:val="26"/>
-                <w:lang w:val="en-US"/>
-              </w:rPr>
-            </w:pPr>
-          </w:p>
-        </w:tc>
-        <w:tc>
-          <w:tcPr>
-            <w:tcW w:w="1702" w:type="dxa"/>
-          </w:tcPr>
-          <w:p>
-            <w:pPr>
-              <w:rPr>
-                <w:rFonts w:ascii="Times New Roman" w:hAnsi="Times New Roman" w:cs="Times New Roman"/>
-                <w:sz w:val="26"/>
-                <w:szCs w:val="26"/>
-                <w:lang w:val="en-US"/>
-              </w:rPr>
-            </w:pPr>
-            <w:r>
-              <w:rPr>
-                <w:rFonts w:ascii="Times New Roman" w:hAnsi="Times New Roman" w:cs="Times New Roman"/>
-                <w:sz w:val="26"/>
-                <w:szCs w:val="26"/>
-                <w:lang w:val="en-US"/>
-              </w:rPr>
-              <w:t xml:space="preserve">String </w:t>
-            </w:r>
-          </w:p>
-          <w:p>
-            <w:pPr>
-              <w:rPr>
-                <w:rFonts w:ascii="Times New Roman" w:hAnsi="Times New Roman" w:cs="Times New Roman"/>
-                <w:sz w:val="26"/>
-                <w:szCs w:val="26"/>
-                <w:lang w:val="en-US"/>
-              </w:rPr>
-            </w:pPr>
-            <w:r>
-              <w:rPr>
-                <w:rFonts w:ascii="Times New Roman" w:hAnsi="Times New Roman" w:cs="Times New Roman"/>
-                <w:sz w:val="26"/>
-                <w:szCs w:val="26"/>
-                <w:lang w:val="en-US"/>
-              </w:rPr>
-              <w:t xml:space="preserve">Int </w:t>
-            </w:r>
-          </w:p>
-          <w:p>
-            <w:pPr>
-              <w:rPr>
-                <w:rFonts w:ascii="Times New Roman" w:hAnsi="Times New Roman" w:cs="Times New Roman"/>
-                <w:sz w:val="26"/>
-                <w:szCs w:val="26"/>
-                <w:lang w:val="en-US"/>
-              </w:rPr>
-            </w:pPr>
-            <w:r>
-              <w:rPr>
-                <w:rFonts w:ascii="Times New Roman" w:hAnsi="Times New Roman" w:cs="Times New Roman"/>
-                <w:sz w:val="26"/>
-                <w:szCs w:val="26"/>
-                <w:lang w:val="en-US"/>
-              </w:rPr>
-              <w:t xml:space="preserve">Datetime </w:t>
-            </w:r>
-          </w:p>
-        </w:tc>
-        <w:tc>
-          <w:tcPr>
-            <w:tcW w:w="1417" w:type="dxa"/>
+              <w:t>LichsuNhaphang</w:t>
+            </w:r>
+          </w:p>
+        </w:tc>
+        <w:tc>
+          <w:tcPr>
+            <w:tcW w:w="1984" w:type="dxa"/>
+          </w:tcPr>
+          <w:p>
+            <w:pPr>
+              <w:rPr>
+                <w:rFonts w:ascii="Times New Roman" w:hAnsi="Times New Roman" w:cs="Times New Roman"/>
+                <w:sz w:val="26"/>
+                <w:szCs w:val="26"/>
+                <w:lang w:val="en-US"/>
+              </w:rPr>
+            </w:pPr>
+            <w:r>
+              <w:rPr>
+                <w:rFonts w:ascii="Times New Roman" w:hAnsi="Times New Roman" w:cs="Times New Roman"/>
+                <w:sz w:val="26"/>
+                <w:szCs w:val="26"/>
+                <w:lang w:val="en-US"/>
+              </w:rPr>
+              <w:t>Manhaphang</w:t>
+            </w:r>
+            <w:r>
+              <w:rPr>
+                <w:rFonts w:ascii="Times New Roman" w:hAnsi="Times New Roman" w:cs="Times New Roman"/>
+                <w:sz w:val="26"/>
+                <w:szCs w:val="26"/>
+                <w:lang w:val="en-US"/>
+              </w:rPr>
+              <w:t xml:space="preserve"> : string</w:t>
+            </w:r>
+          </w:p>
+          <w:p>
+            <w:pPr>
+              <w:rPr>
+                <w:rFonts w:ascii="Times New Roman" w:hAnsi="Times New Roman" w:cs="Times New Roman"/>
+                <w:sz w:val="26"/>
+                <w:szCs w:val="26"/>
+                <w:lang w:val="en-US"/>
+              </w:rPr>
+            </w:pPr>
+            <w:r>
+              <w:rPr>
+                <w:rFonts w:ascii="Times New Roman" w:hAnsi="Times New Roman" w:cs="Times New Roman"/>
+                <w:sz w:val="26"/>
+                <w:szCs w:val="26"/>
+                <w:lang w:val="en-US"/>
+              </w:rPr>
+              <w:t>Masanpham</w:t>
+            </w:r>
+            <w:r>
+              <w:rPr>
+                <w:rFonts w:ascii="Times New Roman" w:hAnsi="Times New Roman" w:cs="Times New Roman"/>
+                <w:sz w:val="26"/>
+                <w:szCs w:val="26"/>
+                <w:lang w:val="en-US"/>
+              </w:rPr>
+              <w:t xml:space="preserve"> : string</w:t>
+            </w:r>
+          </w:p>
+          <w:p>
+            <w:pPr>
+              <w:rPr>
+                <w:rFonts w:ascii="Times New Roman" w:hAnsi="Times New Roman" w:cs="Times New Roman"/>
+                <w:sz w:val="26"/>
+                <w:szCs w:val="26"/>
+                <w:lang w:val="en-US"/>
+              </w:rPr>
+            </w:pPr>
+            <w:r>
+              <w:rPr>
+                <w:rFonts w:ascii="Times New Roman" w:hAnsi="Times New Roman" w:cs="Times New Roman"/>
+                <w:sz w:val="26"/>
+                <w:szCs w:val="26"/>
+                <w:lang w:val="en-US"/>
+              </w:rPr>
+              <w:t>Soluong</w:t>
+            </w:r>
+            <w:r>
+              <w:rPr>
+                <w:rFonts w:ascii="Times New Roman" w:hAnsi="Times New Roman" w:cs="Times New Roman"/>
+                <w:sz w:val="26"/>
+                <w:szCs w:val="26"/>
+                <w:lang w:val="en-US"/>
+              </w:rPr>
+              <w:t xml:space="preserve"> : int</w:t>
+            </w:r>
+          </w:p>
+          <w:p>
+            <w:pPr>
+              <w:rPr>
+                <w:rFonts w:ascii="Times New Roman" w:hAnsi="Times New Roman" w:cs="Times New Roman"/>
+                <w:sz w:val="26"/>
+                <w:szCs w:val="26"/>
+                <w:lang w:val="en-US"/>
+              </w:rPr>
+            </w:pPr>
+            <w:r>
+              <w:rPr>
+                <w:rFonts w:ascii="Times New Roman" w:hAnsi="Times New Roman" w:cs="Times New Roman"/>
+                <w:sz w:val="26"/>
+                <w:szCs w:val="26"/>
+                <w:lang w:val="en-US"/>
+              </w:rPr>
+              <w:t>Dongia</w:t>
+            </w:r>
+            <w:r>
+              <w:rPr>
+                <w:rFonts w:ascii="Times New Roman" w:hAnsi="Times New Roman" w:cs="Times New Roman"/>
+                <w:sz w:val="26"/>
+                <w:szCs w:val="26"/>
+                <w:lang w:val="en-US"/>
+              </w:rPr>
+              <w:t xml:space="preserve"> : int</w:t>
+            </w:r>
+          </w:p>
+        </w:tc>
+        <w:tc>
+          <w:tcPr>
+            <w:tcW w:w="2977" w:type="dxa"/>
+          </w:tcPr>
+          <w:p>
+            <w:pPr>
+              <w:rPr>
+                <w:rFonts w:ascii="Times New Roman" w:hAnsi="Times New Roman" w:cs="Times New Roman"/>
+                <w:sz w:val="26"/>
+                <w:szCs w:val="26"/>
+                <w:lang w:val="en-US"/>
+              </w:rPr>
+            </w:pPr>
+            <w:r>
+              <w:rPr>
+                <w:rFonts w:ascii="Times New Roman" w:hAnsi="Times New Roman" w:cs="Times New Roman"/>
+                <w:sz w:val="26"/>
+                <w:szCs w:val="26"/>
+                <w:lang w:val="en-US"/>
+              </w:rPr>
+              <w:t>List &lt;</w:t>
+            </w:r>
+            <w:r>
+              <w:rPr>
+                <w:rFonts w:ascii="Times New Roman" w:hAnsi="Times New Roman" w:cs="Times New Roman"/>
+                <w:sz w:val="26"/>
+                <w:szCs w:val="26"/>
+                <w:lang w:val="en-US"/>
+              </w:rPr>
+              <w:t>nhaphang</w:t>
+            </w:r>
+            <w:r>
+              <w:rPr>
+                <w:rFonts w:ascii="Times New Roman" w:hAnsi="Times New Roman" w:cs="Times New Roman"/>
+                <w:sz w:val="26"/>
+                <w:szCs w:val="26"/>
+                <w:lang w:val="en-US"/>
+              </w:rPr>
+              <w:t>&gt;</w:t>
+            </w:r>
+          </w:p>
+          <w:p>
+            <w:pPr>
+              <w:rPr>
+                <w:rFonts w:ascii="Times New Roman" w:hAnsi="Times New Roman" w:cs="Times New Roman"/>
+                <w:sz w:val="26"/>
+                <w:szCs w:val="26"/>
+                <w:lang w:val="en-US"/>
+              </w:rPr>
+            </w:pPr>
+            <w:r>
+              <w:rPr>
+                <w:rFonts w:ascii="Times New Roman" w:hAnsi="Times New Roman" w:cs="Times New Roman"/>
+                <w:sz w:val="26"/>
+                <w:szCs w:val="26"/>
+                <w:lang w:val="en-US"/>
+              </w:rPr>
+              <w:t>LSnhaphang</w:t>
+            </w:r>
+          </w:p>
+        </w:tc>
+        <w:tc>
+          <w:tcPr>
+            <w:tcW w:w="709" w:type="dxa"/>
           </w:tcPr>
           <w:p>
             <w:pPr>
@@ -1421,7 +1801,7 @@
                 <w:szCs w:val="26"/>
                 <w:lang w:val="en-US"/>
               </w:rPr>
-              <w:t>+ Lưu thông tin phiếu trả hàng vào CSDL</w:t>
+              <w:t>+ Danh sách lịch sử nhập hàng</w:t>
             </w:r>
           </w:p>
         </w:tc>
@@ -1444,7 +1824,7 @@
       <w:tr>
         <w:tc>
           <w:tcPr>
-            <w:tcW w:w="851" w:type="dxa"/>
+            <w:tcW w:w="567" w:type="dxa"/>
             <w:tcBorders>
               <w:top w:val="single" w:sz="4" w:space="0" w:color="auto"/>
               <w:left w:val="single" w:sz="4" w:space="0" w:color="auto"/>
@@ -1470,7 +1850,7 @@
         </w:tc>
         <w:tc>
           <w:tcPr>
-            <w:tcW w:w="1559" w:type="dxa"/>
+            <w:tcW w:w="1418" w:type="dxa"/>
             <w:tcBorders>
               <w:top w:val="single" w:sz="4" w:space="0" w:color="auto"/>
               <w:left w:val="single" w:sz="4" w:space="0" w:color="auto"/>
@@ -1493,304 +1873,93 @@
                 <w:szCs w:val="26"/>
                 <w:lang w:val="en-US"/>
               </w:rPr>
-              <w:t>LichsuNhaphang</w:t>
-            </w:r>
-          </w:p>
-        </w:tc>
-        <w:tc>
-          <w:tcPr>
-            <w:tcW w:w="2126" w:type="dxa"/>
-          </w:tcPr>
-          <w:p>
-            <w:pPr>
-              <w:rPr>
-                <w:rFonts w:ascii="Times New Roman" w:hAnsi="Times New Roman" w:cs="Times New Roman"/>
-                <w:sz w:val="26"/>
-                <w:szCs w:val="26"/>
-                <w:lang w:val="en-US"/>
-              </w:rPr>
-            </w:pPr>
-            <w:r>
-              <w:rPr>
-                <w:rFonts w:ascii="Times New Roman" w:hAnsi="Times New Roman" w:cs="Times New Roman"/>
-                <w:sz w:val="26"/>
-                <w:szCs w:val="26"/>
-                <w:lang w:val="en-US"/>
-              </w:rPr>
-              <w:t xml:space="preserve">Maphieu : string </w:t>
-            </w:r>
-          </w:p>
-          <w:p>
-            <w:pPr>
-              <w:rPr>
-                <w:rFonts w:ascii="Times New Roman" w:hAnsi="Times New Roman" w:cs="Times New Roman"/>
-                <w:sz w:val="26"/>
-                <w:szCs w:val="26"/>
-                <w:lang w:val="en-US"/>
-              </w:rPr>
-            </w:pPr>
-            <w:r>
-              <w:rPr>
-                <w:rFonts w:ascii="Times New Roman" w:hAnsi="Times New Roman" w:cs="Times New Roman"/>
-                <w:sz w:val="26"/>
-                <w:szCs w:val="26"/>
-                <w:lang w:val="en-US"/>
-              </w:rPr>
-              <w:t>Thoigian : datetime</w:t>
-            </w:r>
-          </w:p>
-          <w:p>
-            <w:pPr>
-              <w:rPr>
-                <w:rFonts w:ascii="Times New Roman" w:hAnsi="Times New Roman" w:cs="Times New Roman"/>
-                <w:sz w:val="26"/>
-                <w:szCs w:val="26"/>
-                <w:lang w:val="en-US"/>
-              </w:rPr>
-            </w:pPr>
-            <w:r>
-              <w:rPr>
-                <w:rFonts w:ascii="Times New Roman" w:hAnsi="Times New Roman" w:cs="Times New Roman"/>
-                <w:sz w:val="26"/>
-                <w:szCs w:val="26"/>
-                <w:lang w:val="en-US"/>
-              </w:rPr>
-              <w:t xml:space="preserve">NguoiTao : string </w:t>
-            </w:r>
-          </w:p>
-          <w:p>
-            <w:pPr>
-              <w:rPr>
-                <w:rFonts w:ascii="Times New Roman" w:hAnsi="Times New Roman" w:cs="Times New Roman"/>
-                <w:sz w:val="26"/>
-                <w:szCs w:val="26"/>
-                <w:lang w:val="en-US"/>
-              </w:rPr>
-            </w:pPr>
-            <w:r>
-              <w:rPr>
-                <w:rFonts w:ascii="Times New Roman" w:hAnsi="Times New Roman" w:cs="Times New Roman"/>
-                <w:sz w:val="26"/>
-                <w:szCs w:val="26"/>
-                <w:lang w:val="en-US"/>
-              </w:rPr>
-              <w:t>Tong : int</w:t>
-            </w:r>
-          </w:p>
-        </w:tc>
-        <w:tc>
-          <w:tcPr>
-            <w:tcW w:w="1702" w:type="dxa"/>
-          </w:tcPr>
-          <w:p>
-            <w:pPr>
-              <w:rPr>
-                <w:rFonts w:ascii="Times New Roman" w:hAnsi="Times New Roman" w:cs="Times New Roman"/>
-                <w:sz w:val="26"/>
-                <w:szCs w:val="26"/>
-                <w:lang w:val="en-US"/>
-              </w:rPr>
-            </w:pPr>
-            <w:r>
-              <w:rPr>
-                <w:rFonts w:ascii="Times New Roman" w:hAnsi="Times New Roman" w:cs="Times New Roman"/>
-                <w:sz w:val="26"/>
-                <w:szCs w:val="26"/>
-                <w:lang w:val="en-US"/>
-              </w:rPr>
-              <w:t>A_Dataset</w:t>
-            </w:r>
-          </w:p>
-        </w:tc>
-        <w:tc>
-          <w:tcPr>
-            <w:tcW w:w="1417" w:type="dxa"/>
-          </w:tcPr>
-          <w:p>
-            <w:pPr>
-              <w:rPr>
-                <w:rFonts w:ascii="Times New Roman" w:hAnsi="Times New Roman" w:cs="Times New Roman"/>
-                <w:sz w:val="26"/>
-                <w:szCs w:val="26"/>
-                <w:lang w:val="en-US"/>
-              </w:rPr>
-            </w:pPr>
-          </w:p>
-        </w:tc>
-        <w:tc>
-          <w:tcPr>
-            <w:tcW w:w="1985" w:type="dxa"/>
-          </w:tcPr>
-          <w:p>
-            <w:pPr>
-              <w:rPr>
-                <w:rFonts w:ascii="Times New Roman" w:hAnsi="Times New Roman" w:cs="Times New Roman"/>
-                <w:sz w:val="26"/>
-                <w:szCs w:val="26"/>
-                <w:lang w:val="en-US"/>
-              </w:rPr>
-            </w:pPr>
-            <w:r>
-              <w:rPr>
-                <w:rFonts w:ascii="Times New Roman" w:hAnsi="Times New Roman" w:cs="Times New Roman"/>
-                <w:sz w:val="26"/>
-                <w:szCs w:val="26"/>
-                <w:lang w:val="en-US"/>
-              </w:rPr>
-              <w:t>+ Danh sách lịch sử nhập hàng</w:t>
-            </w:r>
-          </w:p>
-        </w:tc>
-        <w:tc>
-          <w:tcPr>
-            <w:tcW w:w="992" w:type="dxa"/>
-          </w:tcPr>
-          <w:p>
-            <w:pPr>
-              <w:rPr>
-                <w:rFonts w:ascii="Times New Roman" w:hAnsi="Times New Roman" w:cs="Times New Roman"/>
-                <w:sz w:val="26"/>
-                <w:szCs w:val="26"/>
-                <w:lang w:val="en-US"/>
-              </w:rPr>
-            </w:pPr>
-          </w:p>
-        </w:tc>
-      </w:tr>
-      <w:tr>
-        <w:tc>
-          <w:tcPr>
-            <w:tcW w:w="851" w:type="dxa"/>
-            <w:tcBorders>
-              <w:top w:val="single" w:sz="4" w:space="0" w:color="auto"/>
-              <w:left w:val="single" w:sz="4" w:space="0" w:color="auto"/>
-              <w:bottom w:val="single" w:sz="4" w:space="0" w:color="auto"/>
-              <w:right w:val="single" w:sz="4" w:space="0" w:color="auto"/>
-            </w:tcBorders>
-          </w:tcPr>
-          <w:p>
-            <w:pPr>
-              <w:pStyle w:val="ListParagraph"/>
-              <w:numPr>
-                <w:ilvl w:val="0"/>
-                <w:numId w:val="1"/>
-              </w:numPr>
-              <w:rPr>
-                <w:rFonts w:ascii="Times New Roman" w:hAnsi="Times New Roman" w:cs="Times New Roman"/>
-                <w:sz w:val="26"/>
-                <w:szCs w:val="26"/>
-                <w:lang w:val="en-US"/>
-              </w:rPr>
-            </w:pPr>
-          </w:p>
-        </w:tc>
-        <w:tc>
-          <w:tcPr>
-            <w:tcW w:w="1559" w:type="dxa"/>
-            <w:tcBorders>
-              <w:top w:val="single" w:sz="4" w:space="0" w:color="auto"/>
-              <w:left w:val="single" w:sz="4" w:space="0" w:color="auto"/>
-              <w:bottom w:val="single" w:sz="4" w:space="0" w:color="auto"/>
-            </w:tcBorders>
-          </w:tcPr>
-          <w:p>
-            <w:pPr>
-              <w:rPr>
-                <w:rFonts w:ascii="Times New Roman" w:hAnsi="Times New Roman" w:cs="Times New Roman"/>
-                <w:sz w:val="26"/>
-                <w:szCs w:val="26"/>
-                <w:lang w:val="en-US"/>
-              </w:rPr>
-            </w:pPr>
-            <w:r>
-              <w:rPr>
-                <w:rFonts w:ascii="Times New Roman" w:hAnsi="Times New Roman" w:cs="Times New Roman"/>
-                <w:sz w:val="26"/>
-                <w:szCs w:val="26"/>
-                <w:lang w:val="en-US"/>
-              </w:rPr>
               <w:t>ChitietLichsuNhap</w:t>
             </w:r>
           </w:p>
         </w:tc>
         <w:tc>
           <w:tcPr>
-            <w:tcW w:w="2126" w:type="dxa"/>
-          </w:tcPr>
-          <w:p>
-            <w:pPr>
-              <w:rPr>
-                <w:rFonts w:ascii="Times New Roman" w:hAnsi="Times New Roman" w:cs="Times New Roman"/>
-                <w:sz w:val="26"/>
-                <w:szCs w:val="26"/>
-                <w:lang w:val="en-US"/>
-              </w:rPr>
-            </w:pPr>
-            <w:r>
-              <w:rPr>
-                <w:rFonts w:ascii="Times New Roman" w:hAnsi="Times New Roman" w:cs="Times New Roman"/>
-                <w:sz w:val="26"/>
-                <w:szCs w:val="26"/>
-                <w:lang w:val="en-US"/>
-              </w:rPr>
-              <w:t xml:space="preserve">Madonhang : string  </w:t>
-            </w:r>
-          </w:p>
-          <w:p>
-            <w:pPr>
-              <w:rPr>
-                <w:rFonts w:ascii="Times New Roman" w:hAnsi="Times New Roman" w:cs="Times New Roman"/>
-                <w:sz w:val="26"/>
-                <w:szCs w:val="26"/>
-                <w:lang w:val="en-US"/>
-              </w:rPr>
-            </w:pPr>
-            <w:r>
-              <w:rPr>
-                <w:rFonts w:ascii="Times New Roman" w:hAnsi="Times New Roman" w:cs="Times New Roman"/>
-                <w:sz w:val="26"/>
-                <w:szCs w:val="26"/>
-                <w:lang w:val="en-US"/>
-              </w:rPr>
-              <w:t>TenHang : string</w:t>
-            </w:r>
-          </w:p>
-          <w:p>
-            <w:pPr>
-              <w:rPr>
-                <w:rFonts w:ascii="Times New Roman" w:hAnsi="Times New Roman" w:cs="Times New Roman"/>
-                <w:sz w:val="26"/>
-                <w:szCs w:val="26"/>
-                <w:lang w:val="en-US"/>
-              </w:rPr>
-            </w:pPr>
-            <w:r>
-              <w:rPr>
-                <w:rFonts w:ascii="Times New Roman" w:hAnsi="Times New Roman" w:cs="Times New Roman"/>
-                <w:sz w:val="26"/>
-                <w:szCs w:val="26"/>
-                <w:lang w:val="en-US"/>
-              </w:rPr>
-              <w:t xml:space="preserve">Soluong : int </w:t>
-            </w:r>
-          </w:p>
-          <w:p>
-            <w:pPr>
-              <w:rPr>
-                <w:rFonts w:ascii="Times New Roman" w:hAnsi="Times New Roman" w:cs="Times New Roman"/>
-                <w:sz w:val="26"/>
-                <w:szCs w:val="26"/>
-                <w:lang w:val="en-US"/>
-              </w:rPr>
-            </w:pPr>
-            <w:r>
-              <w:rPr>
-                <w:rFonts w:ascii="Times New Roman" w:hAnsi="Times New Roman" w:cs="Times New Roman"/>
-                <w:sz w:val="26"/>
-                <w:szCs w:val="26"/>
-                <w:lang w:val="en-US"/>
-              </w:rPr>
-              <w:t>NgayGiao : datetime</w:t>
+            <w:tcW w:w="1984" w:type="dxa"/>
+          </w:tcPr>
+          <w:p>
+            <w:pPr>
+              <w:rPr>
+                <w:rFonts w:ascii="Times New Roman" w:hAnsi="Times New Roman" w:cs="Times New Roman"/>
+                <w:sz w:val="26"/>
+                <w:szCs w:val="26"/>
+                <w:lang w:val="en-US"/>
+              </w:rPr>
+            </w:pPr>
+            <w:r>
+              <w:rPr>
+                <w:rFonts w:ascii="Times New Roman" w:hAnsi="Times New Roman" w:cs="Times New Roman"/>
+                <w:sz w:val="26"/>
+                <w:szCs w:val="26"/>
+                <w:lang w:val="en-US"/>
+              </w:rPr>
+              <w:t xml:space="preserve"> </w:t>
+            </w:r>
+          </w:p>
+        </w:tc>
+        <w:tc>
+          <w:tcPr>
+            <w:tcW w:w="2977" w:type="dxa"/>
+          </w:tcPr>
+          <w:p>
+            <w:pPr>
+              <w:rPr>
+                <w:rFonts w:ascii="Times New Roman" w:hAnsi="Times New Roman" w:cs="Times New Roman"/>
+                <w:sz w:val="26"/>
+                <w:szCs w:val="26"/>
+                <w:lang w:val="en-US"/>
+              </w:rPr>
+            </w:pPr>
+            <w:r>
+              <w:rPr>
+                <w:rFonts w:ascii="Times New Roman" w:hAnsi="Times New Roman" w:cs="Times New Roman"/>
+                <w:sz w:val="26"/>
+                <w:szCs w:val="26"/>
+                <w:lang w:val="en-US"/>
+              </w:rPr>
+              <w:t>Mahoadon</w:t>
+            </w:r>
+          </w:p>
+          <w:p>
+            <w:pPr>
+              <w:rPr>
+                <w:rFonts w:ascii="Times New Roman" w:hAnsi="Times New Roman" w:cs="Times New Roman"/>
+                <w:sz w:val="26"/>
+                <w:szCs w:val="26"/>
+                <w:lang w:val="en-US"/>
+              </w:rPr>
+            </w:pPr>
+            <w:r>
+              <w:rPr>
+                <w:rFonts w:ascii="Times New Roman" w:hAnsi="Times New Roman" w:cs="Times New Roman"/>
+                <w:sz w:val="26"/>
+                <w:szCs w:val="26"/>
+                <w:lang w:val="en-US"/>
+              </w:rPr>
+              <w:t>Thoigian</w:t>
+            </w:r>
+          </w:p>
+          <w:p>
+            <w:pPr>
+              <w:rPr>
+                <w:rFonts w:ascii="Times New Roman" w:hAnsi="Times New Roman" w:cs="Times New Roman"/>
+                <w:sz w:val="26"/>
+                <w:szCs w:val="26"/>
+                <w:lang w:val="en-US"/>
+              </w:rPr>
+            </w:pPr>
+            <w:r>
+              <w:rPr>
+                <w:rFonts w:ascii="Times New Roman" w:hAnsi="Times New Roman" w:cs="Times New Roman"/>
+                <w:sz w:val="26"/>
+                <w:szCs w:val="26"/>
+                <w:lang w:val="en-US"/>
+              </w:rPr>
+              <w:t>Tonggia</w:t>
             </w:r>
           </w:p>
           <w:p>
@@ -1810,95 +1979,42 @@
                 <w:lang w:val="en-US"/>
               </w:rPr>
               <w:lastRenderedPageBreak/>
-              <w:t xml:space="preserve">DiaChi : string </w:t>
-            </w:r>
-          </w:p>
-          <w:p>
-            <w:pPr>
-              <w:rPr>
-                <w:rFonts w:ascii="Times New Roman" w:hAnsi="Times New Roman" w:cs="Times New Roman"/>
-                <w:sz w:val="26"/>
-                <w:szCs w:val="26"/>
-                <w:lang w:val="en-US"/>
-              </w:rPr>
-            </w:pPr>
-            <w:r>
-              <w:rPr>
-                <w:rFonts w:ascii="Times New Roman" w:hAnsi="Times New Roman" w:cs="Times New Roman"/>
-                <w:sz w:val="26"/>
-                <w:szCs w:val="26"/>
-                <w:lang w:val="en-US"/>
-              </w:rPr>
-              <w:t xml:space="preserve">TenNCC : string </w:t>
-            </w:r>
-          </w:p>
-          <w:p>
-            <w:pPr>
-              <w:rPr>
-                <w:rFonts w:ascii="Times New Roman" w:hAnsi="Times New Roman" w:cs="Times New Roman"/>
-                <w:sz w:val="26"/>
-                <w:szCs w:val="26"/>
-                <w:lang w:val="en-US"/>
-              </w:rPr>
-            </w:pPr>
-            <w:r>
-              <w:rPr>
-                <w:rFonts w:ascii="Times New Roman" w:hAnsi="Times New Roman" w:cs="Times New Roman"/>
-                <w:sz w:val="26"/>
-                <w:szCs w:val="26"/>
-                <w:lang w:val="en-US"/>
-              </w:rPr>
-              <w:t xml:space="preserve">TinhTrang  :string </w:t>
-            </w:r>
-          </w:p>
-          <w:p>
-            <w:pPr>
-              <w:rPr>
-                <w:rFonts w:ascii="Times New Roman" w:hAnsi="Times New Roman" w:cs="Times New Roman"/>
-                <w:sz w:val="26"/>
-                <w:szCs w:val="26"/>
-                <w:lang w:val="en-US"/>
-              </w:rPr>
-            </w:pPr>
-            <w:r>
-              <w:rPr>
-                <w:rFonts w:ascii="Times New Roman" w:hAnsi="Times New Roman" w:cs="Times New Roman"/>
-                <w:sz w:val="26"/>
-                <w:szCs w:val="26"/>
-                <w:lang w:val="en-US"/>
-              </w:rPr>
-              <w:t xml:space="preserve">NguoiTaoDH : string </w:t>
-            </w:r>
-          </w:p>
-        </w:tc>
-        <w:tc>
-          <w:tcPr>
-            <w:tcW w:w="1702" w:type="dxa"/>
-          </w:tcPr>
-          <w:p>
-            <w:pPr>
-              <w:rPr>
-                <w:rFonts w:ascii="Times New Roman" w:hAnsi="Times New Roman" w:cs="Times New Roman"/>
-                <w:sz w:val="26"/>
-                <w:szCs w:val="26"/>
-                <w:lang w:val="en-US"/>
-              </w:rPr>
-            </w:pPr>
-            <w:r>
-              <w:rPr>
-                <w:rFonts w:ascii="Times New Roman" w:hAnsi="Times New Roman" w:cs="Times New Roman"/>
-                <w:sz w:val="26"/>
-                <w:szCs w:val="26"/>
-                <w:lang w:val="en-US"/>
-              </w:rPr>
-              <w:lastRenderedPageBreak/>
-              <w:t>Listview</w:t>
-            </w:r>
-          </w:p>
-        </w:tc>
-        <w:tc>
-          <w:tcPr>
-            <w:tcW w:w="1417" w:type="dxa"/>
+              <w:t>Makh</w:t>
+            </w:r>
+          </w:p>
+          <w:p>
+            <w:pPr>
+              <w:rPr>
+                <w:rFonts w:ascii="Times New Roman" w:hAnsi="Times New Roman" w:cs="Times New Roman"/>
+                <w:sz w:val="26"/>
+                <w:szCs w:val="26"/>
+                <w:lang w:val="en-US"/>
+              </w:rPr>
+            </w:pPr>
+            <w:r>
+              <w:rPr>
+                <w:rFonts w:ascii="Times New Roman" w:hAnsi="Times New Roman" w:cs="Times New Roman"/>
+                <w:sz w:val="26"/>
+                <w:szCs w:val="26"/>
+                <w:lang w:val="en-US"/>
+              </w:rPr>
+              <w:t>Manv</w:t>
+            </w:r>
+          </w:p>
+          <w:p>
+            <w:pPr>
+              <w:rPr>
+                <w:rFonts w:ascii="Times New Roman" w:hAnsi="Times New Roman" w:cs="Times New Roman"/>
+                <w:sz w:val="26"/>
+                <w:szCs w:val="26"/>
+                <w:lang w:val="en-US"/>
+              </w:rPr>
+            </w:pPr>
+          </w:p>
+        </w:tc>
+        <w:tc>
+          <w:tcPr>
+            <w:tcW w:w="709" w:type="dxa"/>
           </w:tcPr>
           <w:p>
             <w:pPr>
@@ -2325,89 +2441,6 @@
                 <w:szCs w:val="26"/>
               </w:rPr>
               <w:t>Định dạng ngày giờ</w:t>
-            </w:r>
-          </w:p>
-        </w:tc>
-        <w:tc>
-          <w:tcPr>
-            <w:tcW w:w="2241" w:type="dxa"/>
-          </w:tcPr>
-          <w:p>
-            <w:pPr>
-              <w:rPr>
-                <w:rFonts w:ascii="Times New Roman" w:hAnsi="Times New Roman" w:cs="Times New Roman"/>
-                <w:sz w:val="26"/>
-                <w:szCs w:val="26"/>
-              </w:rPr>
-            </w:pPr>
-          </w:p>
-        </w:tc>
-      </w:tr>
-      <w:tr>
-        <w:tc>
-          <w:tcPr>
-            <w:tcW w:w="1129" w:type="dxa"/>
-          </w:tcPr>
-          <w:p>
-            <w:pPr>
-              <w:pStyle w:val="ListParagraph"/>
-              <w:numPr>
-                <w:ilvl w:val="0"/>
-                <w:numId w:val="2"/>
-              </w:numPr>
-              <w:rPr>
-                <w:rFonts w:ascii="Times New Roman" w:hAnsi="Times New Roman" w:cs="Times New Roman"/>
-                <w:sz w:val="26"/>
-                <w:szCs w:val="26"/>
-              </w:rPr>
-            </w:pPr>
-          </w:p>
-        </w:tc>
-        <w:tc>
-          <w:tcPr>
-            <w:tcW w:w="2694" w:type="dxa"/>
-          </w:tcPr>
-          <w:p>
-            <w:pPr>
-              <w:rPr>
-                <w:rFonts w:ascii="Times New Roman" w:hAnsi="Times New Roman" w:cs="Times New Roman"/>
-                <w:sz w:val="26"/>
-                <w:szCs w:val="26"/>
-                <w:lang w:val="en-US"/>
-              </w:rPr>
-            </w:pPr>
-            <w:r>
-              <w:rPr>
-                <w:rFonts w:ascii="Times New Roman" w:hAnsi="Times New Roman" w:cs="Times New Roman"/>
-                <w:sz w:val="26"/>
-                <w:szCs w:val="26"/>
-                <w:lang w:val="en-US"/>
-              </w:rPr>
-              <w:t xml:space="preserve">Bool </w:t>
-            </w:r>
-          </w:p>
-        </w:tc>
-        <w:tc>
-          <w:tcPr>
-            <w:tcW w:w="2952" w:type="dxa"/>
-          </w:tcPr>
-          <w:p>
-            <w:pPr>
-              <w:rPr>
-                <w:rFonts w:ascii="Times New Roman" w:hAnsi="Times New Roman" w:cs="Times New Roman"/>
-                <w:sz w:val="26"/>
-                <w:szCs w:val="26"/>
-                <w:lang w:val="en-US"/>
-              </w:rPr>
-            </w:pPr>
-            <w:r>
-              <w:rPr>
-                <w:rFonts w:ascii="Times New Roman" w:hAnsi="Times New Roman" w:cs="Times New Roman"/>
-                <w:sz w:val="26"/>
-                <w:szCs w:val="26"/>
-                <w:lang w:val="en-US"/>
-              </w:rPr>
-              <w:t>True hoặc false</w:t>
             </w:r>
           </w:p>
         </w:tc>
@@ -2650,7 +2683,7 @@
                 <w:szCs w:val="26"/>
                 <w:lang w:val="en-US"/>
               </w:rPr>
-              <w:t>MaPhieu</w:t>
+              <w:t>Manhaphang</w:t>
             </w:r>
           </w:p>
         </w:tc>
@@ -2698,7 +2731,7 @@
                 <w:szCs w:val="26"/>
                 <w:lang w:val="en-US"/>
               </w:rPr>
-              <w:t xml:space="preserve">Mã phiếu nhập </w:t>
+              <w:t>Mã phiếu nhập hàng</w:t>
             </w:r>
           </w:p>
         </w:tc>
@@ -2757,7 +2790,7 @@
                 <w:szCs w:val="26"/>
                 <w:lang w:val="en-US"/>
               </w:rPr>
-              <w:t>ThoiGian</w:t>
+              <w:t>Thoigian</w:t>
             </w:r>
           </w:p>
         </w:tc>
@@ -2805,7 +2838,7 @@
                 <w:szCs w:val="26"/>
                 <w:lang w:val="en-US"/>
               </w:rPr>
-              <w:t>Thời gian nhập</w:t>
+              <w:t>Thời gian nhập hàng</w:t>
             </w:r>
           </w:p>
         </w:tc>
@@ -2864,7 +2897,7 @@
                 <w:szCs w:val="26"/>
                 <w:lang w:val="en-US"/>
               </w:rPr>
-              <w:t>Nhacungcap</w:t>
+              <w:t>Tongtien</w:t>
             </w:r>
           </w:p>
         </w:tc>
@@ -2888,7 +2921,7 @@
                 <w:szCs w:val="26"/>
                 <w:lang w:val="en-US"/>
               </w:rPr>
-              <w:t xml:space="preserve">String </w:t>
+              <w:t>Int</w:t>
             </w:r>
           </w:p>
         </w:tc>
@@ -2912,7 +2945,7 @@
                 <w:szCs w:val="26"/>
                 <w:lang w:val="en-US"/>
               </w:rPr>
-              <w:t xml:space="preserve">Tên nhà cung cấp </w:t>
+              <w:t>Tổng tiền của phiếu nhập hàng</w:t>
             </w:r>
           </w:p>
         </w:tc>
@@ -2971,7 +3004,7 @@
                 <w:szCs w:val="26"/>
                 <w:lang w:val="en-US"/>
               </w:rPr>
-              <w:t>Tong</w:t>
+              <w:t>Mancc</w:t>
             </w:r>
           </w:p>
         </w:tc>
@@ -2995,7 +3028,7 @@
                 <w:szCs w:val="26"/>
                 <w:lang w:val="en-US"/>
               </w:rPr>
-              <w:t xml:space="preserve">Int </w:t>
+              <w:t>String</w:t>
             </w:r>
           </w:p>
         </w:tc>
@@ -3019,7 +3052,7 @@
                 <w:szCs w:val="26"/>
                 <w:lang w:val="en-US"/>
               </w:rPr>
-              <w:t>Tổng tiền</w:t>
+              <w:t>Mã nhà cung cấp</w:t>
             </w:r>
           </w:p>
         </w:tc>
@@ -3078,7 +3111,7 @@
                 <w:szCs w:val="26"/>
                 <w:lang w:val="en-US"/>
               </w:rPr>
-              <w:t>NguoiTao</w:t>
+              <w:t>Manv</w:t>
             </w:r>
           </w:p>
         </w:tc>
@@ -3102,7 +3135,7 @@
                 <w:szCs w:val="26"/>
                 <w:lang w:val="en-US"/>
               </w:rPr>
-              <w:t xml:space="preserve">String </w:t>
+              <w:t>String</w:t>
             </w:r>
           </w:p>
         </w:tc>
@@ -3126,7 +3159,7 @@
                 <w:szCs w:val="26"/>
                 <w:lang w:val="en-US"/>
               </w:rPr>
-              <w:t>Người tạo</w:t>
+              <w:t>Mã nhân viên</w:t>
             </w:r>
           </w:p>
         </w:tc>
@@ -3185,7 +3218,7 @@
                 <w:szCs w:val="26"/>
                 <w:lang w:val="en-US"/>
               </w:rPr>
-              <w:t>TrangThai</w:t>
+              <w:t>masanpham</w:t>
             </w:r>
           </w:p>
         </w:tc>
@@ -3209,7 +3242,7 @@
                 <w:szCs w:val="26"/>
                 <w:lang w:val="en-US"/>
               </w:rPr>
-              <w:t xml:space="preserve">String </w:t>
+              <w:t>String</w:t>
             </w:r>
           </w:p>
         </w:tc>
@@ -3233,7 +3266,7 @@
                 <w:szCs w:val="26"/>
                 <w:lang w:val="en-US"/>
               </w:rPr>
-              <w:t xml:space="preserve">Trạng thái </w:t>
+              <w:t xml:space="preserve">Mã sản phẩm </w:t>
             </w:r>
           </w:p>
         </w:tc>
@@ -3292,7 +3325,7 @@
                 <w:szCs w:val="26"/>
                 <w:lang w:val="en-US"/>
               </w:rPr>
-              <w:t>MaHang</w:t>
+              <w:t>Tensanpham</w:t>
             </w:r>
           </w:p>
         </w:tc>
@@ -3316,7 +3349,7 @@
                 <w:szCs w:val="26"/>
                 <w:lang w:val="en-US"/>
               </w:rPr>
-              <w:t xml:space="preserve">String </w:t>
+              <w:t>String</w:t>
             </w:r>
           </w:p>
         </w:tc>
@@ -3340,7 +3373,7 @@
                 <w:szCs w:val="26"/>
                 <w:lang w:val="en-US"/>
               </w:rPr>
-              <w:t xml:space="preserve">Mã hàng </w:t>
+              <w:t>Tên sàn phẩm</w:t>
             </w:r>
           </w:p>
         </w:tc>
@@ -3399,7 +3432,7 @@
                 <w:szCs w:val="26"/>
                 <w:lang w:val="en-US"/>
               </w:rPr>
-              <w:t>TenHang</w:t>
+              <w:t>Soluongtra</w:t>
             </w:r>
           </w:p>
         </w:tc>
@@ -3423,7 +3456,7 @@
                 <w:szCs w:val="26"/>
                 <w:lang w:val="en-US"/>
               </w:rPr>
-              <w:t xml:space="preserve">String </w:t>
+              <w:t>Int</w:t>
             </w:r>
           </w:p>
         </w:tc>
@@ -3447,7 +3480,7 @@
                 <w:szCs w:val="26"/>
                 <w:lang w:val="en-US"/>
               </w:rPr>
-              <w:t>Tên hàng</w:t>
+              <w:t>Số lượng hàng cần trả</w:t>
             </w:r>
           </w:p>
         </w:tc>
@@ -3506,7 +3539,7 @@
                 <w:szCs w:val="26"/>
                 <w:lang w:val="en-US"/>
               </w:rPr>
-              <w:t xml:space="preserve">Chatluong </w:t>
+              <w:t>Ngaytra</w:t>
             </w:r>
           </w:p>
         </w:tc>
@@ -3530,7 +3563,7 @@
                 <w:szCs w:val="26"/>
                 <w:lang w:val="en-US"/>
               </w:rPr>
-              <w:t>Bool</w:t>
+              <w:t>Datetime</w:t>
             </w:r>
           </w:p>
         </w:tc>
@@ -3554,7 +3587,7 @@
                 <w:szCs w:val="26"/>
                 <w:lang w:val="en-US"/>
               </w:rPr>
-              <w:t>Chất lượng hàng</w:t>
+              <w:t>Ngày trả hàng</w:t>
             </w:r>
           </w:p>
         </w:tc>
@@ -3613,7 +3646,7 @@
                 <w:szCs w:val="26"/>
                 <w:lang w:val="en-US"/>
               </w:rPr>
-              <w:t>Soluong</w:t>
+              <w:t>Tenncc</w:t>
             </w:r>
           </w:p>
         </w:tc>
@@ -3637,7 +3670,7 @@
                 <w:szCs w:val="26"/>
                 <w:lang w:val="en-US"/>
               </w:rPr>
-              <w:t>Int</w:t>
+              <w:t>String</w:t>
             </w:r>
           </w:p>
         </w:tc>
@@ -3661,7 +3694,7 @@
                 <w:szCs w:val="26"/>
                 <w:lang w:val="en-US"/>
               </w:rPr>
-              <w:t>Số lượng</w:t>
+              <w:t>Tên nhà cung cấp</w:t>
             </w:r>
           </w:p>
         </w:tc>
@@ -3720,7 +3753,7 @@
                 <w:szCs w:val="26"/>
                 <w:lang w:val="en-US"/>
               </w:rPr>
-              <w:t>Soluongtra</w:t>
+              <w:t>Lidotra</w:t>
             </w:r>
           </w:p>
         </w:tc>
@@ -3744,7 +3777,7 @@
                 <w:szCs w:val="26"/>
                 <w:lang w:val="en-US"/>
               </w:rPr>
-              <w:t xml:space="preserve">Int </w:t>
+              <w:t>String</w:t>
             </w:r>
           </w:p>
         </w:tc>
@@ -3768,7 +3801,7 @@
                 <w:szCs w:val="26"/>
                 <w:lang w:val="en-US"/>
               </w:rPr>
-              <w:t xml:space="preserve">Số lượng trả </w:t>
+              <w:t>Lí do trả hàng</w:t>
             </w:r>
           </w:p>
         </w:tc>
@@ -3827,7 +3860,7 @@
                 <w:szCs w:val="26"/>
                 <w:lang w:val="en-US"/>
               </w:rPr>
-              <w:t>NgayTra</w:t>
+              <w:t>Nguoitao</w:t>
             </w:r>
           </w:p>
         </w:tc>
@@ -3851,7 +3884,7 @@
                 <w:szCs w:val="26"/>
                 <w:lang w:val="en-US"/>
               </w:rPr>
-              <w:t>Datetime</w:t>
+              <w:t>String</w:t>
             </w:r>
           </w:p>
         </w:tc>
@@ -3875,7 +3908,7 @@
                 <w:szCs w:val="26"/>
                 <w:lang w:val="en-US"/>
               </w:rPr>
-              <w:t>Ngày trả</w:t>
+              <w:t>Người tạo phiếu trả</w:t>
             </w:r>
           </w:p>
         </w:tc>
@@ -3934,7 +3967,7 @@
                 <w:szCs w:val="26"/>
                 <w:lang w:val="en-US"/>
               </w:rPr>
-              <w:t>TenNCC</w:t>
+              <w:t>Soluong</w:t>
             </w:r>
           </w:p>
         </w:tc>
@@ -3958,7 +3991,7 @@
                 <w:szCs w:val="26"/>
                 <w:lang w:val="en-US"/>
               </w:rPr>
-              <w:t xml:space="preserve">String </w:t>
+              <w:t>Int</w:t>
             </w:r>
           </w:p>
         </w:tc>
@@ -3982,7 +4015,16 @@
                 <w:szCs w:val="26"/>
                 <w:lang w:val="en-US"/>
               </w:rPr>
-              <w:t>Tên nhà cung cấp</w:t>
+              <w:t xml:space="preserve">Số </w:t>
+            </w:r>
+            <w:r>
+              <w:rPr>
+                <w:rFonts w:ascii="Times New Roman" w:hAnsi="Times New Roman" w:cs="Times New Roman"/>
+                <w:sz w:val="26"/>
+                <w:szCs w:val="26"/>
+                <w:lang w:val="en-US"/>
+              </w:rPr>
+              <w:t>lượng hàng trong phiếu nhập</w:t>
             </w:r>
           </w:p>
         </w:tc>
@@ -4041,25 +4083,7 @@
                 <w:szCs w:val="26"/>
                 <w:lang w:val="en-US"/>
               </w:rPr>
-              <w:t>Lid</w:t>
-            </w:r>
-            <w:r>
-              <w:rPr>
-                <w:rFonts w:ascii="Times New Roman" w:hAnsi="Times New Roman" w:cs="Times New Roman"/>
-                <w:sz w:val="26"/>
-                <w:szCs w:val="26"/>
-                <w:lang w:val="en-US"/>
-              </w:rPr>
-              <w:t>o</w:t>
-            </w:r>
-            <w:r>
-              <w:rPr>
-                <w:rFonts w:ascii="Times New Roman" w:hAnsi="Times New Roman" w:cs="Times New Roman"/>
-                <w:sz w:val="26"/>
-                <w:szCs w:val="26"/>
-                <w:lang w:val="en-US"/>
-              </w:rPr>
-              <w:t>tra</w:t>
+              <w:t>Dongia</w:t>
             </w:r>
           </w:p>
         </w:tc>
@@ -4083,7 +4107,7 @@
                 <w:szCs w:val="26"/>
                 <w:lang w:val="en-US"/>
               </w:rPr>
-              <w:t xml:space="preserve">String </w:t>
+              <w:t xml:space="preserve">Int </w:t>
             </w:r>
           </w:p>
         </w:tc>
@@ -4107,649 +4131,7 @@
                 <w:szCs w:val="26"/>
                 <w:lang w:val="en-US"/>
               </w:rPr>
-              <w:t>Lí do trả</w:t>
-            </w:r>
-          </w:p>
-        </w:tc>
-        <w:tc>
-          <w:tcPr>
-            <w:tcW w:w="1800" w:type="dxa"/>
-          </w:tcPr>
-          <w:p>
-            <w:pPr>
-              <w:rPr>
-                <w:rFonts w:ascii="Times New Roman" w:hAnsi="Times New Roman" w:cs="Times New Roman"/>
-                <w:sz w:val="26"/>
-                <w:szCs w:val="26"/>
-              </w:rPr>
-            </w:pPr>
-          </w:p>
-        </w:tc>
-      </w:tr>
-      <w:tr>
-        <w:tc>
-          <w:tcPr>
-            <w:tcW w:w="988" w:type="dxa"/>
-          </w:tcPr>
-          <w:p>
-            <w:pPr>
-              <w:pStyle w:val="ListParagraph"/>
-              <w:numPr>
-                <w:ilvl w:val="0"/>
-                <w:numId w:val="3"/>
-              </w:numPr>
-              <w:rPr>
-                <w:rFonts w:ascii="Times New Roman" w:hAnsi="Times New Roman" w:cs="Times New Roman"/>
-                <w:sz w:val="26"/>
-                <w:szCs w:val="26"/>
-              </w:rPr>
-            </w:pPr>
-          </w:p>
-        </w:tc>
-        <w:tc>
-          <w:tcPr>
-            <w:tcW w:w="2615" w:type="dxa"/>
-          </w:tcPr>
-          <w:p>
-            <w:pPr>
-              <w:rPr>
-                <w:rFonts w:ascii="Times New Roman" w:hAnsi="Times New Roman" w:cs="Times New Roman"/>
-                <w:sz w:val="26"/>
-                <w:szCs w:val="26"/>
-                <w:lang w:val="en-US"/>
-              </w:rPr>
-            </w:pPr>
-            <w:r>
-              <w:rPr>
-                <w:rFonts w:ascii="Times New Roman" w:hAnsi="Times New Roman" w:cs="Times New Roman"/>
-                <w:sz w:val="26"/>
-                <w:szCs w:val="26"/>
-                <w:lang w:val="en-US"/>
-              </w:rPr>
-              <w:t>MaPhieuNhap</w:t>
-            </w:r>
-          </w:p>
-        </w:tc>
-        <w:tc>
-          <w:tcPr>
-            <w:tcW w:w="1804" w:type="dxa"/>
-          </w:tcPr>
-          <w:p>
-            <w:pPr>
-              <w:rPr>
-                <w:rFonts w:ascii="Times New Roman" w:hAnsi="Times New Roman" w:cs="Times New Roman"/>
-                <w:sz w:val="26"/>
-                <w:szCs w:val="26"/>
-                <w:lang w:val="en-US"/>
-              </w:rPr>
-            </w:pPr>
-            <w:r>
-              <w:rPr>
-                <w:rFonts w:ascii="Times New Roman" w:hAnsi="Times New Roman" w:cs="Times New Roman"/>
-                <w:sz w:val="26"/>
-                <w:szCs w:val="26"/>
-                <w:lang w:val="en-US"/>
-              </w:rPr>
-              <w:t xml:space="preserve">String </w:t>
-            </w:r>
-          </w:p>
-        </w:tc>
-        <w:tc>
-          <w:tcPr>
-            <w:tcW w:w="1809" w:type="dxa"/>
-          </w:tcPr>
-          <w:p>
-            <w:pPr>
-              <w:rPr>
-                <w:rFonts w:ascii="Times New Roman" w:hAnsi="Times New Roman" w:cs="Times New Roman"/>
-                <w:sz w:val="26"/>
-                <w:szCs w:val="26"/>
-                <w:lang w:val="en-US"/>
-              </w:rPr>
-            </w:pPr>
-            <w:r>
-              <w:rPr>
-                <w:rFonts w:ascii="Times New Roman" w:hAnsi="Times New Roman" w:cs="Times New Roman"/>
-                <w:sz w:val="26"/>
-                <w:szCs w:val="26"/>
-                <w:lang w:val="en-US"/>
-              </w:rPr>
-              <w:t>Mã phiếu nhập hàng</w:t>
-            </w:r>
-          </w:p>
-        </w:tc>
-        <w:tc>
-          <w:tcPr>
-            <w:tcW w:w="1800" w:type="dxa"/>
-          </w:tcPr>
-          <w:p>
-            <w:pPr>
-              <w:rPr>
-                <w:rFonts w:ascii="Times New Roman" w:hAnsi="Times New Roman" w:cs="Times New Roman"/>
-                <w:sz w:val="26"/>
-                <w:szCs w:val="26"/>
-              </w:rPr>
-            </w:pPr>
-          </w:p>
-        </w:tc>
-      </w:tr>
-      <w:tr>
-        <w:tc>
-          <w:tcPr>
-            <w:tcW w:w="988" w:type="dxa"/>
-          </w:tcPr>
-          <w:p>
-            <w:pPr>
-              <w:pStyle w:val="ListParagraph"/>
-              <w:numPr>
-                <w:ilvl w:val="0"/>
-                <w:numId w:val="3"/>
-              </w:numPr>
-              <w:rPr>
-                <w:rFonts w:ascii="Times New Roman" w:hAnsi="Times New Roman" w:cs="Times New Roman"/>
-                <w:sz w:val="26"/>
-                <w:szCs w:val="26"/>
-              </w:rPr>
-            </w:pPr>
-          </w:p>
-        </w:tc>
-        <w:tc>
-          <w:tcPr>
-            <w:tcW w:w="2615" w:type="dxa"/>
-          </w:tcPr>
-          <w:p>
-            <w:pPr>
-              <w:rPr>
-                <w:rFonts w:ascii="Times New Roman" w:hAnsi="Times New Roman" w:cs="Times New Roman"/>
-                <w:sz w:val="26"/>
-                <w:szCs w:val="26"/>
-                <w:lang w:val="en-US"/>
-              </w:rPr>
-            </w:pPr>
-            <w:r>
-              <w:rPr>
-                <w:rFonts w:ascii="Times New Roman" w:hAnsi="Times New Roman" w:cs="Times New Roman"/>
-                <w:sz w:val="26"/>
-                <w:szCs w:val="26"/>
-                <w:lang w:val="en-US"/>
-              </w:rPr>
-              <w:t>Madonhang</w:t>
-            </w:r>
-          </w:p>
-        </w:tc>
-        <w:tc>
-          <w:tcPr>
-            <w:tcW w:w="1804" w:type="dxa"/>
-          </w:tcPr>
-          <w:p>
-            <w:pPr>
-              <w:rPr>
-                <w:rFonts w:ascii="Times New Roman" w:hAnsi="Times New Roman" w:cs="Times New Roman"/>
-                <w:sz w:val="26"/>
-                <w:szCs w:val="26"/>
-                <w:lang w:val="en-US"/>
-              </w:rPr>
-            </w:pPr>
-            <w:r>
-              <w:rPr>
-                <w:rFonts w:ascii="Times New Roman" w:hAnsi="Times New Roman" w:cs="Times New Roman"/>
-                <w:sz w:val="26"/>
-                <w:szCs w:val="26"/>
-                <w:lang w:val="en-US"/>
-              </w:rPr>
-              <w:t xml:space="preserve">String </w:t>
-            </w:r>
-          </w:p>
-        </w:tc>
-        <w:tc>
-          <w:tcPr>
-            <w:tcW w:w="1809" w:type="dxa"/>
-          </w:tcPr>
-          <w:p>
-            <w:pPr>
-              <w:rPr>
-                <w:rFonts w:ascii="Times New Roman" w:hAnsi="Times New Roman" w:cs="Times New Roman"/>
-                <w:sz w:val="26"/>
-                <w:szCs w:val="26"/>
-                <w:lang w:val="en-US"/>
-              </w:rPr>
-            </w:pPr>
-            <w:r>
-              <w:rPr>
-                <w:rFonts w:ascii="Times New Roman" w:hAnsi="Times New Roman" w:cs="Times New Roman"/>
-                <w:sz w:val="26"/>
-                <w:szCs w:val="26"/>
-                <w:lang w:val="en-US"/>
-              </w:rPr>
-              <w:t xml:space="preserve">Mã đơn hàng </w:t>
-            </w:r>
-          </w:p>
-        </w:tc>
-        <w:tc>
-          <w:tcPr>
-            <w:tcW w:w="1800" w:type="dxa"/>
-          </w:tcPr>
-          <w:p>
-            <w:pPr>
-              <w:rPr>
-                <w:rFonts w:ascii="Times New Roman" w:hAnsi="Times New Roman" w:cs="Times New Roman"/>
-                <w:sz w:val="26"/>
-                <w:szCs w:val="26"/>
-              </w:rPr>
-            </w:pPr>
-          </w:p>
-        </w:tc>
-      </w:tr>
-      <w:tr>
-        <w:tc>
-          <w:tcPr>
-            <w:tcW w:w="988" w:type="dxa"/>
-          </w:tcPr>
-          <w:p>
-            <w:pPr>
-              <w:pStyle w:val="ListParagraph"/>
-              <w:numPr>
-                <w:ilvl w:val="0"/>
-                <w:numId w:val="3"/>
-              </w:numPr>
-              <w:rPr>
-                <w:rFonts w:ascii="Times New Roman" w:hAnsi="Times New Roman" w:cs="Times New Roman"/>
-                <w:sz w:val="26"/>
-                <w:szCs w:val="26"/>
-              </w:rPr>
-            </w:pPr>
-          </w:p>
-        </w:tc>
-        <w:tc>
-          <w:tcPr>
-            <w:tcW w:w="2615" w:type="dxa"/>
-          </w:tcPr>
-          <w:p>
-            <w:pPr>
-              <w:rPr>
-                <w:rFonts w:ascii="Times New Roman" w:hAnsi="Times New Roman" w:cs="Times New Roman"/>
-                <w:sz w:val="26"/>
-                <w:szCs w:val="26"/>
-                <w:lang w:val="en-US"/>
-              </w:rPr>
-            </w:pPr>
-            <w:r>
-              <w:rPr>
-                <w:rFonts w:ascii="Times New Roman" w:hAnsi="Times New Roman" w:cs="Times New Roman"/>
-                <w:sz w:val="26"/>
-                <w:szCs w:val="26"/>
-                <w:lang w:val="en-US"/>
-              </w:rPr>
-              <w:t>NgayGiao</w:t>
-            </w:r>
-          </w:p>
-        </w:tc>
-        <w:tc>
-          <w:tcPr>
-            <w:tcW w:w="1804" w:type="dxa"/>
-          </w:tcPr>
-          <w:p>
-            <w:pPr>
-              <w:rPr>
-                <w:rFonts w:ascii="Times New Roman" w:hAnsi="Times New Roman" w:cs="Times New Roman"/>
-                <w:sz w:val="26"/>
-                <w:szCs w:val="26"/>
-                <w:lang w:val="en-US"/>
-              </w:rPr>
-            </w:pPr>
-            <w:r>
-              <w:rPr>
-                <w:rFonts w:ascii="Times New Roman" w:hAnsi="Times New Roman" w:cs="Times New Roman"/>
-                <w:sz w:val="26"/>
-                <w:szCs w:val="26"/>
-                <w:lang w:val="en-US"/>
-              </w:rPr>
-              <w:t>Datetime</w:t>
-            </w:r>
-          </w:p>
-        </w:tc>
-        <w:tc>
-          <w:tcPr>
-            <w:tcW w:w="1809" w:type="dxa"/>
-          </w:tcPr>
-          <w:p>
-            <w:pPr>
-              <w:rPr>
-                <w:rFonts w:ascii="Times New Roman" w:hAnsi="Times New Roman" w:cs="Times New Roman"/>
-                <w:sz w:val="26"/>
-                <w:szCs w:val="26"/>
-                <w:lang w:val="en-US"/>
-              </w:rPr>
-            </w:pPr>
-            <w:r>
-              <w:rPr>
-                <w:rFonts w:ascii="Times New Roman" w:hAnsi="Times New Roman" w:cs="Times New Roman"/>
-                <w:sz w:val="26"/>
-                <w:szCs w:val="26"/>
-                <w:lang w:val="en-US"/>
-              </w:rPr>
-              <w:t>Ngày giao hàng</w:t>
-            </w:r>
-          </w:p>
-        </w:tc>
-        <w:tc>
-          <w:tcPr>
-            <w:tcW w:w="1800" w:type="dxa"/>
-          </w:tcPr>
-          <w:p>
-            <w:pPr>
-              <w:rPr>
-                <w:rFonts w:ascii="Times New Roman" w:hAnsi="Times New Roman" w:cs="Times New Roman"/>
-                <w:sz w:val="26"/>
-                <w:szCs w:val="26"/>
-              </w:rPr>
-            </w:pPr>
-          </w:p>
-        </w:tc>
-      </w:tr>
-      <w:tr>
-        <w:tc>
-          <w:tcPr>
-            <w:tcW w:w="988" w:type="dxa"/>
-          </w:tcPr>
-          <w:p>
-            <w:pPr>
-              <w:pStyle w:val="ListParagraph"/>
-              <w:numPr>
-                <w:ilvl w:val="0"/>
-                <w:numId w:val="3"/>
-              </w:numPr>
-              <w:rPr>
-                <w:rFonts w:ascii="Times New Roman" w:hAnsi="Times New Roman" w:cs="Times New Roman"/>
-                <w:sz w:val="26"/>
-                <w:szCs w:val="26"/>
-              </w:rPr>
-            </w:pPr>
-          </w:p>
-        </w:tc>
-        <w:tc>
-          <w:tcPr>
-            <w:tcW w:w="2615" w:type="dxa"/>
-          </w:tcPr>
-          <w:p>
-            <w:pPr>
-              <w:rPr>
-                <w:rFonts w:ascii="Times New Roman" w:hAnsi="Times New Roman" w:cs="Times New Roman"/>
-                <w:sz w:val="26"/>
-                <w:szCs w:val="26"/>
-                <w:lang w:val="en-US"/>
-              </w:rPr>
-            </w:pPr>
-            <w:r>
-              <w:rPr>
-                <w:rFonts w:ascii="Times New Roman" w:hAnsi="Times New Roman" w:cs="Times New Roman"/>
-                <w:sz w:val="26"/>
-                <w:szCs w:val="26"/>
-                <w:lang w:val="en-US"/>
-              </w:rPr>
-              <w:t>DiaChi</w:t>
-            </w:r>
-          </w:p>
-        </w:tc>
-        <w:tc>
-          <w:tcPr>
-            <w:tcW w:w="1804" w:type="dxa"/>
-          </w:tcPr>
-          <w:p>
-            <w:pPr>
-              <w:rPr>
-                <w:rFonts w:ascii="Times New Roman" w:hAnsi="Times New Roman" w:cs="Times New Roman"/>
-                <w:sz w:val="26"/>
-                <w:szCs w:val="26"/>
-                <w:lang w:val="en-US"/>
-              </w:rPr>
-            </w:pPr>
-            <w:r>
-              <w:rPr>
-                <w:rFonts w:ascii="Times New Roman" w:hAnsi="Times New Roman" w:cs="Times New Roman"/>
-                <w:sz w:val="26"/>
-                <w:szCs w:val="26"/>
-                <w:lang w:val="en-US"/>
-              </w:rPr>
-              <w:t xml:space="preserve">String </w:t>
-            </w:r>
-          </w:p>
-        </w:tc>
-        <w:tc>
-          <w:tcPr>
-            <w:tcW w:w="1809" w:type="dxa"/>
-          </w:tcPr>
-          <w:p>
-            <w:pPr>
-              <w:rPr>
-                <w:rFonts w:ascii="Times New Roman" w:hAnsi="Times New Roman" w:cs="Times New Roman"/>
-                <w:sz w:val="26"/>
-                <w:szCs w:val="26"/>
-                <w:lang w:val="en-US"/>
-              </w:rPr>
-            </w:pPr>
-            <w:r>
-              <w:rPr>
-                <w:rFonts w:ascii="Times New Roman" w:hAnsi="Times New Roman" w:cs="Times New Roman"/>
-                <w:sz w:val="26"/>
-                <w:szCs w:val="26"/>
-                <w:lang w:val="en-US"/>
-              </w:rPr>
-              <w:t xml:space="preserve">Địa chỉ </w:t>
-            </w:r>
-          </w:p>
-        </w:tc>
-        <w:tc>
-          <w:tcPr>
-            <w:tcW w:w="1800" w:type="dxa"/>
-          </w:tcPr>
-          <w:p>
-            <w:pPr>
-              <w:rPr>
-                <w:rFonts w:ascii="Times New Roman" w:hAnsi="Times New Roman" w:cs="Times New Roman"/>
-                <w:sz w:val="26"/>
-                <w:szCs w:val="26"/>
-              </w:rPr>
-            </w:pPr>
-          </w:p>
-        </w:tc>
-      </w:tr>
-      <w:tr>
-        <w:tc>
-          <w:tcPr>
-            <w:tcW w:w="988" w:type="dxa"/>
-          </w:tcPr>
-          <w:p>
-            <w:pPr>
-              <w:pStyle w:val="ListParagraph"/>
-              <w:numPr>
-                <w:ilvl w:val="0"/>
-                <w:numId w:val="3"/>
-              </w:numPr>
-              <w:rPr>
-                <w:rFonts w:ascii="Times New Roman" w:hAnsi="Times New Roman" w:cs="Times New Roman"/>
-                <w:sz w:val="26"/>
-                <w:szCs w:val="26"/>
-              </w:rPr>
-            </w:pPr>
-          </w:p>
-        </w:tc>
-        <w:tc>
-          <w:tcPr>
-            <w:tcW w:w="2615" w:type="dxa"/>
-          </w:tcPr>
-          <w:p>
-            <w:pPr>
-              <w:rPr>
-                <w:rFonts w:ascii="Times New Roman" w:hAnsi="Times New Roman" w:cs="Times New Roman"/>
-                <w:sz w:val="26"/>
-                <w:szCs w:val="26"/>
-                <w:lang w:val="en-US"/>
-              </w:rPr>
-            </w:pPr>
-            <w:r>
-              <w:rPr>
-                <w:rFonts w:ascii="Times New Roman" w:hAnsi="Times New Roman" w:cs="Times New Roman"/>
-                <w:sz w:val="26"/>
-                <w:szCs w:val="26"/>
-                <w:lang w:val="en-US"/>
-              </w:rPr>
-              <w:t>TinhTrang</w:t>
-            </w:r>
-          </w:p>
-        </w:tc>
-        <w:tc>
-          <w:tcPr>
-            <w:tcW w:w="1804" w:type="dxa"/>
-          </w:tcPr>
-          <w:p>
-            <w:pPr>
-              <w:rPr>
-                <w:rFonts w:ascii="Times New Roman" w:hAnsi="Times New Roman" w:cs="Times New Roman"/>
-                <w:sz w:val="26"/>
-                <w:szCs w:val="26"/>
-                <w:lang w:val="en-US"/>
-              </w:rPr>
-            </w:pPr>
-            <w:r>
-              <w:rPr>
-                <w:rFonts w:ascii="Times New Roman" w:hAnsi="Times New Roman" w:cs="Times New Roman"/>
-                <w:sz w:val="26"/>
-                <w:szCs w:val="26"/>
-                <w:lang w:val="en-US"/>
-              </w:rPr>
-              <w:t xml:space="preserve">String </w:t>
-            </w:r>
-          </w:p>
-        </w:tc>
-        <w:tc>
-          <w:tcPr>
-            <w:tcW w:w="1809" w:type="dxa"/>
-          </w:tcPr>
-          <w:p>
-            <w:pPr>
-              <w:rPr>
-                <w:rFonts w:ascii="Times New Roman" w:hAnsi="Times New Roman" w:cs="Times New Roman"/>
-                <w:sz w:val="26"/>
-                <w:szCs w:val="26"/>
-                <w:lang w:val="en-US"/>
-              </w:rPr>
-            </w:pPr>
-            <w:r>
-              <w:rPr>
-                <w:rFonts w:ascii="Times New Roman" w:hAnsi="Times New Roman" w:cs="Times New Roman"/>
-                <w:sz w:val="26"/>
-                <w:szCs w:val="26"/>
-                <w:lang w:val="en-US"/>
-              </w:rPr>
-              <w:t xml:space="preserve">Tình trạng </w:t>
-            </w:r>
-          </w:p>
-        </w:tc>
-        <w:tc>
-          <w:tcPr>
-            <w:tcW w:w="1800" w:type="dxa"/>
-          </w:tcPr>
-          <w:p>
-            <w:pPr>
-              <w:rPr>
-                <w:rFonts w:ascii="Times New Roman" w:hAnsi="Times New Roman" w:cs="Times New Roman"/>
-                <w:sz w:val="26"/>
-                <w:szCs w:val="26"/>
-              </w:rPr>
-            </w:pPr>
-          </w:p>
-        </w:tc>
-      </w:tr>
-      <w:tr>
-        <w:tc>
-          <w:tcPr>
-            <w:tcW w:w="988" w:type="dxa"/>
-          </w:tcPr>
-          <w:p>
-            <w:pPr>
-              <w:pStyle w:val="ListParagraph"/>
-              <w:numPr>
-                <w:ilvl w:val="0"/>
-                <w:numId w:val="3"/>
-              </w:numPr>
-              <w:rPr>
-                <w:rFonts w:ascii="Times New Roman" w:hAnsi="Times New Roman" w:cs="Times New Roman"/>
-                <w:sz w:val="26"/>
-                <w:szCs w:val="26"/>
-              </w:rPr>
-            </w:pPr>
-          </w:p>
-        </w:tc>
-        <w:tc>
-          <w:tcPr>
-            <w:tcW w:w="2615" w:type="dxa"/>
-          </w:tcPr>
-          <w:p>
-            <w:pPr>
-              <w:rPr>
-                <w:rFonts w:ascii="Times New Roman" w:hAnsi="Times New Roman" w:cs="Times New Roman"/>
-                <w:sz w:val="26"/>
-                <w:szCs w:val="26"/>
-                <w:lang w:val="en-US"/>
-              </w:rPr>
-            </w:pPr>
-            <w:r>
-              <w:rPr>
-                <w:rFonts w:ascii="Times New Roman" w:hAnsi="Times New Roman" w:cs="Times New Roman"/>
-                <w:sz w:val="26"/>
-                <w:szCs w:val="26"/>
-                <w:lang w:val="en-US"/>
-              </w:rPr>
-              <w:t>NguoiTaoDH</w:t>
-            </w:r>
-          </w:p>
-        </w:tc>
-        <w:tc>
-          <w:tcPr>
-            <w:tcW w:w="1804" w:type="dxa"/>
-          </w:tcPr>
-          <w:p>
-            <w:pPr>
-              <w:rPr>
-                <w:rFonts w:ascii="Times New Roman" w:hAnsi="Times New Roman" w:cs="Times New Roman"/>
-                <w:sz w:val="26"/>
-                <w:szCs w:val="26"/>
-                <w:lang w:val="en-US"/>
-              </w:rPr>
-            </w:pPr>
-            <w:r>
-              <w:rPr>
-                <w:rFonts w:ascii="Times New Roman" w:hAnsi="Times New Roman" w:cs="Times New Roman"/>
-                <w:sz w:val="26"/>
-                <w:szCs w:val="26"/>
-                <w:lang w:val="en-US"/>
-              </w:rPr>
-              <w:t xml:space="preserve">String </w:t>
-            </w:r>
-          </w:p>
-        </w:tc>
-        <w:tc>
-          <w:tcPr>
-            <w:tcW w:w="1809" w:type="dxa"/>
-          </w:tcPr>
-          <w:p>
-            <w:pPr>
-              <w:rPr>
-                <w:rFonts w:ascii="Times New Roman" w:hAnsi="Times New Roman" w:cs="Times New Roman"/>
-                <w:sz w:val="26"/>
-                <w:szCs w:val="26"/>
-                <w:lang w:val="en-US"/>
-              </w:rPr>
-            </w:pPr>
-            <w:r>
-              <w:rPr>
-                <w:rFonts w:ascii="Times New Roman" w:hAnsi="Times New Roman" w:cs="Times New Roman"/>
-                <w:sz w:val="26"/>
-                <w:szCs w:val="26"/>
-                <w:lang w:val="en-US"/>
-              </w:rPr>
-              <w:t>Người tạo đơn hàng</w:t>
+              <w:t>Đơn giá hàng trong phiếu nhập</w:t>
             </w:r>
           </w:p>
         </w:tc>

</xml_diff>